<commit_message>
version for gcb journal
</commit_message>
<xml_diff>
--- a/text/GCB/GCB-COVER-LETTER-Lindmark-etal-2021-Optimum-growth-temperature-declines-with-body-size-within-fish-sp.docx
+++ b/text/GCB/GCB-COVER-LETTER-Lindmark-etal-2021-Optimum-growth-temperature-declines-with-body-size-within-fish-sp.docx
@@ -40,13 +40,11 @@
         <w:rPr>
           <w:rFonts w:cstheme="minorHAnsi"/>
           <w:vertAlign w:val="superscript"/>
-          <w:lang w:val="sv-SE"/>
-        </w:rPr>
-      </w:pPr>
-      <w:r>
-        <w:rPr>
-          <w:rFonts w:cstheme="minorHAnsi"/>
-          <w:lang w:val="sv-SE"/>
+        </w:rPr>
+      </w:pPr>
+      <w:r>
+        <w:rPr>
+          <w:rFonts w:cstheme="minorHAnsi"/>
         </w:rPr>
         <w:t>Max Lindmark</w:t>
       </w:r>
@@ -54,14 +52,12 @@
         <w:rPr>
           <w:rFonts w:cstheme="minorHAnsi"/>
           <w:vertAlign w:val="superscript"/>
-          <w:lang w:val="sv-SE"/>
         </w:rPr>
         <w:t>a,1</w:t>
       </w:r>
       <w:r>
         <w:rPr>
           <w:rFonts w:cstheme="minorHAnsi"/>
-          <w:lang w:val="sv-SE"/>
         </w:rPr>
         <w:t xml:space="preserve">, Jan </w:t>
       </w:r>
@@ -69,7 +65,6 @@
       <w:r>
         <w:rPr>
           <w:rFonts w:cstheme="minorHAnsi"/>
-          <w:lang w:val="sv-SE"/>
         </w:rPr>
         <w:t>Ohlberger</w:t>
       </w:r>
@@ -77,7 +72,6 @@
         <w:rPr>
           <w:rFonts w:cstheme="minorHAnsi"/>
           <w:vertAlign w:val="superscript"/>
-          <w:lang w:val="sv-SE"/>
         </w:rPr>
         <w:t>b</w:t>
       </w:r>
@@ -85,7 +79,6 @@
       <w:r>
         <w:rPr>
           <w:rFonts w:cstheme="minorHAnsi"/>
-          <w:lang w:val="sv-SE"/>
         </w:rPr>
         <w:t xml:space="preserve">, Anna </w:t>
       </w:r>
@@ -93,7 +86,6 @@
       <w:r>
         <w:rPr>
           <w:rFonts w:cstheme="minorHAnsi"/>
-          <w:lang w:val="sv-SE"/>
         </w:rPr>
         <w:t>Gårdmark</w:t>
       </w:r>
@@ -101,7 +93,6 @@
         <w:rPr>
           <w:rFonts w:cstheme="minorHAnsi"/>
           <w:vertAlign w:val="superscript"/>
-          <w:lang w:val="sv-SE"/>
         </w:rPr>
         <w:t>c</w:t>
       </w:r>
@@ -574,26 +565,14 @@
         </w:rPr>
         <w:t xml:space="preserve">in </w:t>
       </w:r>
-      <w:del w:id="0" w:author="Max Lindmark" w:date="2021-05-31T17:37:00Z">
-        <w:r>
-          <w:rPr>
-            <w:rFonts w:cstheme="minorHAnsi"/>
-            <w:i/>
-            <w:iCs/>
-          </w:rPr>
-          <w:delText>Nature Communications</w:delText>
-        </w:r>
-      </w:del>
-      <w:ins w:id="1" w:author="Max Lindmark" w:date="2021-05-31T17:37:00Z">
-        <w:r>
-          <w:rPr>
-            <w:rFonts w:cstheme="minorHAnsi"/>
-            <w:i/>
-            <w:iCs/>
-          </w:rPr>
-          <w:t>Fish and Fisheries</w:t>
-        </w:r>
-      </w:ins>
+      <w:r>
+        <w:rPr>
+          <w:rFonts w:cstheme="minorHAnsi"/>
+          <w:i/>
+          <w:iCs/>
+        </w:rPr>
+        <w:t>Global Change Biology</w:t>
+      </w:r>
       <w:r>
         <w:rPr>
           <w:rFonts w:cstheme="minorHAnsi"/>
@@ -1004,13 +983,31 @@
       </w:r>
       <w:r>
         <w:rPr>
-          <w:lang w:val="en-GB"/>
-        </w:rPr>
-        <w:t xml:space="preserve">on </w:t>
-      </w:r>
-      <w:r>
-        <w:rPr>
           <w:rFonts w:eastAsiaTheme="minorEastAsia"/>
+        </w:rPr>
+        <w:t>n=3672</w:t>
+      </w:r>
+      <w:r>
+        <w:rPr>
+          <w:rFonts w:eastAsiaTheme="minorEastAsia"/>
+        </w:rPr>
+        <w:t xml:space="preserve"> </w:t>
+      </w:r>
+      <w:r>
+        <w:rPr>
+          <w:rFonts w:eastAsiaTheme="minorEastAsia"/>
+        </w:rPr>
+        <w:t>from</w:t>
+      </w:r>
+      <w:r>
+        <w:rPr>
+          <w:rFonts w:eastAsiaTheme="minorEastAsia"/>
+        </w:rPr>
+        <w:t xml:space="preserve"> </w:t>
+      </w:r>
+      <w:r>
+        <w:rPr>
+          <w:rFonts w:eastAsiaTheme="minorEastAsia"/>
           <w:lang w:val="en-GB"/>
         </w:rPr>
         <w:t>55</w:t>
@@ -1216,7 +1213,19 @@
         <w:rPr>
           <w:lang w:val="en-GB"/>
         </w:rPr>
-        <w:t xml:space="preserve">of our estimated scaling relationships for </w:t>
+        <w:t xml:space="preserve">of our estimated </w:t>
+      </w:r>
+      <w:r>
+        <w:rPr>
+          <w:lang w:val="en-GB"/>
+        </w:rPr>
+        <w:t xml:space="preserve">intra-specific </w:t>
+      </w:r>
+      <w:r>
+        <w:rPr>
+          <w:lang w:val="en-GB"/>
+        </w:rPr>
+        <w:t xml:space="preserve">scaling relationships for </w:t>
       </w:r>
       <w:r>
         <w:rPr>
@@ -1234,6 +1243,12 @@
         <w:rPr>
           <w:lang w:val="en-GB"/>
         </w:rPr>
+        <w:t xml:space="preserve">body </w:t>
+      </w:r>
+      <w:r>
+        <w:rPr>
+          <w:lang w:val="en-GB"/>
+        </w:rPr>
         <w:t>growth</w:t>
       </w:r>
       <w:r>
@@ -1294,7 +1309,19 @@
         <w:rPr>
           <w:lang w:val="en-GB"/>
         </w:rPr>
-        <w:t xml:space="preserve"> we compared these predictions with independent mass-specific data on optimum temperature for body growth.</w:t>
+        <w:t xml:space="preserve"> we compared these predictions with independent mass-specific data on optimum temperature for body growth</w:t>
+      </w:r>
+      <w:r>
+        <w:rPr>
+          <w:lang w:val="en-GB"/>
+        </w:rPr>
+        <w:t xml:space="preserve"> from controlled experiments</w:t>
+      </w:r>
+      <w:r>
+        <w:rPr>
+          <w:lang w:val="en-GB"/>
+        </w:rPr>
+        <w:t>.</w:t>
       </w:r>
     </w:p>
     <w:p>
@@ -1354,13 +1381,19 @@
         <w:rPr>
           <w:lang w:val="en-GB"/>
         </w:rPr>
-        <w:t>metabolic rates increase faster with body mass than feeding rates</w:t>
-      </w:r>
-      <w:r>
-        <w:rPr>
-          <w:lang w:val="en-GB"/>
-        </w:rPr>
-        <w:t xml:space="preserve"> within species</w:t>
+        <w:t xml:space="preserve">metabolic rates increase faster with body mass </w:t>
+      </w:r>
+      <w:r>
+        <w:rPr>
+          <w:lang w:val="en-GB"/>
+        </w:rPr>
+        <w:t xml:space="preserve">within species </w:t>
+      </w:r>
+      <w:r>
+        <w:rPr>
+          <w:lang w:val="en-GB"/>
+        </w:rPr>
+        <w:t>than feeding rates</w:t>
       </w:r>
       <w:r>
         <w:rPr>
@@ -1372,13 +1405,39 @@
         <w:rPr>
           <w:lang w:val="en-GB"/>
         </w:rPr>
-        <w:t xml:space="preserve"> and that</w:t>
-      </w:r>
-      <w:r>
-        <w:rPr>
-          <w:lang w:val="en-GB"/>
-        </w:rPr>
-        <w:t xml:space="preserve"> feeding rates are </w:t>
+        <w:t xml:space="preserve"> and </w:t>
+      </w:r>
+      <w:proofErr w:type="gramStart"/>
+      <w:r>
+        <w:rPr>
+          <w:lang w:val="en-GB"/>
+        </w:rPr>
+        <w:t>that</w:t>
+      </w:r>
+      <w:r>
+        <w:rPr>
+          <w:lang w:val="en-GB"/>
+        </w:rPr>
+        <w:t xml:space="preserve"> feeding rates</w:t>
+      </w:r>
+      <w:proofErr w:type="gramEnd"/>
+      <w:r>
+        <w:rPr>
+          <w:lang w:val="en-GB"/>
+        </w:rPr>
+        <w:t xml:space="preserve"> </w:t>
+      </w:r>
+      <w:r>
+        <w:rPr>
+          <w:lang w:val="en-GB"/>
+        </w:rPr>
+        <w:t>are</w:t>
+      </w:r>
+      <w:r>
+        <w:rPr>
+          <w:lang w:val="en-GB"/>
+        </w:rPr>
+        <w:t xml:space="preserve"> </w:t>
       </w:r>
       <w:r>
         <w:rPr>
@@ -1390,13 +1449,19 @@
         <w:rPr>
           <w:lang w:val="en-GB"/>
         </w:rPr>
-        <w:t xml:space="preserve">ly </w:t>
-      </w:r>
-      <w:r>
-        <w:rPr>
-          <w:lang w:val="en-GB"/>
-        </w:rPr>
-        <w:t xml:space="preserve">related to </w:t>
+        <w:t xml:space="preserve"> </w:t>
+      </w:r>
+      <w:r>
+        <w:rPr>
+          <w:lang w:val="en-GB"/>
+        </w:rPr>
+        <w:t>functions of</w:t>
+      </w:r>
+      <w:r>
+        <w:rPr>
+          <w:lang w:val="en-GB"/>
+        </w:rPr>
+        <w:t xml:space="preserve"> </w:t>
       </w:r>
       <w:r>
         <w:rPr>
@@ -1468,7 +1533,19 @@
         <w:rPr>
           <w:lang w:val="en-GB"/>
         </w:rPr>
-        <w:t xml:space="preserve">for growth </w:t>
+        <w:t xml:space="preserve">for </w:t>
+      </w:r>
+      <w:r>
+        <w:rPr>
+          <w:lang w:val="en-GB"/>
+        </w:rPr>
+        <w:t xml:space="preserve">body </w:t>
+      </w:r>
+      <w:r>
+        <w:rPr>
+          <w:lang w:val="en-GB"/>
+        </w:rPr>
+        <w:t xml:space="preserve">growth </w:t>
       </w:r>
       <w:r>
         <w:rPr>
@@ -1476,14 +1553,12 @@
         </w:rPr>
         <w:t>declines with body mass within</w:t>
       </w:r>
-      <w:ins w:id="2" w:author="Max Lindmark" w:date="2021-05-31T17:39:00Z">
-        <w:r>
-          <w:rPr>
-            <w:lang w:val="en-GB"/>
-          </w:rPr>
-          <w:t xml:space="preserve"> </w:t>
-        </w:r>
-      </w:ins>
+      <w:r>
+        <w:rPr>
+          <w:lang w:val="en-GB"/>
+        </w:rPr>
+        <w:t xml:space="preserve"> </w:t>
+      </w:r>
       <w:r>
         <w:rPr>
           <w:lang w:val="en-GB"/>
@@ -1548,7 +1623,43 @@
         <w:rPr>
           <w:lang w:val="en-GB"/>
         </w:rPr>
-        <w:t xml:space="preserve"> fishes using the same protocol</w:t>
+        <w:t xml:space="preserve"> fishes</w:t>
+      </w:r>
+      <w:r>
+        <w:rPr>
+          <w:lang w:val="en-GB"/>
+        </w:rPr>
+        <w:t xml:space="preserve"> from </w:t>
+      </w:r>
+      <w:r>
+        <w:rPr>
+          <w:lang w:val="en-GB"/>
+        </w:rPr>
+        <w:t>warming</w:t>
+      </w:r>
+      <w:r>
+        <w:rPr>
+          <w:lang w:val="en-GB"/>
+        </w:rPr>
+        <w:t xml:space="preserve"> experiments,</w:t>
+      </w:r>
+      <w:r>
+        <w:rPr>
+          <w:lang w:val="en-GB"/>
+        </w:rPr>
+        <w:t xml:space="preserve"> using the same </w:t>
+      </w:r>
+      <w:r>
+        <w:rPr>
+          <w:lang w:val="en-GB"/>
+        </w:rPr>
+        <w:t xml:space="preserve">data systematic literature review </w:t>
+      </w:r>
+      <w:r>
+        <w:rPr>
+          <w:lang w:val="en-GB"/>
+        </w:rPr>
+        <w:t>protocol</w:t>
       </w:r>
       <w:r>
         <w:rPr>
@@ -1808,6 +1919,13 @@
           <w:rFonts w:cstheme="minorHAnsi"/>
           <w:lang w:val="en-GB"/>
         </w:rPr>
+        <w:t>ic</w:t>
+      </w:r>
+      <w:r>
+        <w:rPr>
+          <w:rFonts w:cstheme="minorHAnsi"/>
+          <w:lang w:val="en-GB"/>
+        </w:rPr>
         <w:t xml:space="preserve"> organisms, biomass production and species interactions change with global warming</w:t>
       </w:r>
       <w:r>
@@ -1964,44 +2082,20 @@
         <w:rPr>
           <w:lang w:val="en-GB"/>
         </w:rPr>
-        <w:t xml:space="preserve"> and hence, </w:t>
-      </w:r>
-      <w:del w:id="3" w:author="Max Lindmark" w:date="2021-05-31T17:39:00Z">
-        <w:r>
-          <w:rPr>
-            <w:lang w:val="en-GB"/>
-          </w:rPr>
-          <w:delText xml:space="preserve">e.g. </w:delText>
-        </w:r>
-      </w:del>
-      <w:r>
-        <w:rPr>
-          <w:lang w:val="en-GB"/>
-        </w:rPr>
-        <w:t xml:space="preserve">food production from </w:t>
-      </w:r>
-      <w:del w:id="4" w:author="Max Lindmark" w:date="2021-05-31T17:40:00Z">
-        <w:r>
-          <w:rPr>
-            <w:lang w:val="en-GB"/>
-          </w:rPr>
-          <w:delText xml:space="preserve">wild </w:delText>
-        </w:r>
-      </w:del>
-      <w:r>
-        <w:rPr>
-          <w:lang w:val="en-GB"/>
-        </w:rPr>
-        <w:t>fish</w:t>
-      </w:r>
-      <w:ins w:id="5" w:author="Max Lindmark" w:date="2021-05-31T17:40:00Z">
-        <w:r>
-          <w:rPr>
-            <w:lang w:val="en-GB"/>
-          </w:rPr>
-          <w:t xml:space="preserve"> and other aquatic ectotherm</w:t>
-        </w:r>
-      </w:ins>
+        <w:t xml:space="preserve"> and hence, food production from fish</w:t>
+      </w:r>
+      <w:r>
+        <w:rPr>
+          <w:lang w:val="en-GB"/>
+        </w:rPr>
+        <w:t xml:space="preserve"> and other aquatic ectotherm</w:t>
+      </w:r>
+      <w:r>
+        <w:rPr>
+          <w:lang w:val="en-GB"/>
+        </w:rPr>
+        <w:t>s</w:t>
+      </w:r>
       <w:r>
         <w:rPr>
           <w:lang w:val="en-GB"/>
@@ -2232,6 +2326,7 @@
           <w:szCs w:val="18"/>
           <w:lang w:val="en-GB"/>
         </w:rPr>
+        <w:lastRenderedPageBreak/>
         <w:t>1. D. J. Marshall, C. R. White, Have We Outgrown the Existing Models of Growth? Trends in Ecology &amp; Evolution 34, 102–111 (2019).</w:t>
       </w:r>
     </w:p>
@@ -2248,7 +2343,6 @@
           <w:szCs w:val="18"/>
           <w:lang w:val="en-GB"/>
         </w:rPr>
-        <w:lastRenderedPageBreak/>
         <w:t xml:space="preserve">2. D. A. </w:t>
       </w:r>
       <w:proofErr w:type="spellStart"/>
@@ -2837,7 +2931,6 @@
     <w:lsdException w:name="HTML Sample" w:semiHidden="1" w:unhideWhenUsed="1"/>
     <w:lsdException w:name="HTML Typewriter" w:semiHidden="1" w:unhideWhenUsed="1"/>
     <w:lsdException w:name="HTML Variable" w:semiHidden="1" w:unhideWhenUsed="1"/>
-    <w:lsdException w:name="Normal Table" w:semiHidden="1" w:unhideWhenUsed="1"/>
     <w:lsdException w:name="annotation subject" w:semiHidden="1" w:unhideWhenUsed="1"/>
     <w:lsdException w:name="No List" w:semiHidden="1" w:unhideWhenUsed="1"/>
     <w:lsdException w:name="Outline List 1" w:semiHidden="1" w:unhideWhenUsed="1"/>
@@ -2880,11 +2973,8 @@
     <w:lsdException w:name="Table Contemporary" w:semiHidden="1" w:unhideWhenUsed="1"/>
     <w:lsdException w:name="Table Elegant" w:semiHidden="1" w:unhideWhenUsed="1"/>
     <w:lsdException w:name="Table Professional" w:semiHidden="1" w:unhideWhenUsed="1"/>
-    <w:lsdException w:name="Table Subtle 1" w:semiHidden="1" w:unhideWhenUsed="1"/>
     <w:lsdException w:name="Table Subtle 2" w:semiHidden="1" w:unhideWhenUsed="1"/>
     <w:lsdException w:name="Table Web 1" w:semiHidden="1" w:unhideWhenUsed="1"/>
-    <w:lsdException w:name="Table Web 2" w:semiHidden="1" w:unhideWhenUsed="1"/>
-    <w:lsdException w:name="Table Web 3" w:semiHidden="1" w:unhideWhenUsed="1"/>
     <w:lsdException w:name="Balloon Text" w:semiHidden="1" w:unhideWhenUsed="1"/>
     <w:lsdException w:name="Table Grid" w:uiPriority="59"/>
     <w:lsdException w:name="Table Theme" w:semiHidden="1" w:unhideWhenUsed="1"/>
@@ -3112,7 +3202,7 @@
   <w:style w:type="paragraph" w:default="1" w:styleId="Normal">
     <w:name w:val="Normal"/>
     <w:qFormat/>
-    <w:rsid w:val="00D451A3"/>
+    <w:rsid w:val="00F646C8"/>
     <w:pPr>
       <w:spacing w:after="0" w:line="240" w:lineRule="auto"/>
     </w:pPr>
@@ -3131,7 +3221,7 @@
     <w:autoRedefine/>
     <w:uiPriority w:val="9"/>
     <w:qFormat/>
-    <w:rsid w:val="0079527A"/>
+    <w:rsid w:val="00B44B07"/>
     <w:pPr>
       <w:keepNext/>
       <w:keepLines/>
@@ -3155,7 +3245,7 @@
     <w:uiPriority w:val="9"/>
     <w:unhideWhenUsed/>
     <w:qFormat/>
-    <w:rsid w:val="0079527A"/>
+    <w:rsid w:val="00B44B07"/>
     <w:pPr>
       <w:keepNext/>
       <w:keepLines/>
@@ -3179,7 +3269,7 @@
     <w:uiPriority w:val="9"/>
     <w:unhideWhenUsed/>
     <w:qFormat/>
-    <w:rsid w:val="0079527A"/>
+    <w:rsid w:val="00B44B07"/>
     <w:pPr>
       <w:keepNext/>
       <w:keepLines/>
@@ -3221,7 +3311,7 @@
     <w:uiPriority w:val="1"/>
     <w:semiHidden/>
     <w:unhideWhenUsed/>
-    <w:rsid w:val="00D451A3"/>
+    <w:rsid w:val="00F646C8"/>
   </w:style>
   <w:style w:type="table" w:default="1" w:styleId="TableNormal">
     <w:name w:val="Normal Table"/>
@@ -3243,14 +3333,14 @@
     <w:uiPriority w:val="99"/>
     <w:semiHidden/>
     <w:unhideWhenUsed/>
-    <w:rsid w:val="00D451A3"/>
+    <w:rsid w:val="00F646C8"/>
   </w:style>
   <w:style w:type="character" w:customStyle="1" w:styleId="Heading1Char">
     <w:name w:val="Heading 1 Char"/>
     <w:basedOn w:val="DefaultParagraphFont"/>
     <w:link w:val="Heading1"/>
     <w:uiPriority w:val="9"/>
-    <w:rsid w:val="0079527A"/>
+    <w:rsid w:val="00B44B07"/>
     <w:rPr>
       <w:rFonts w:ascii="Times New Roman" w:eastAsiaTheme="majorEastAsia" w:hAnsi="Times New Roman" w:cstheme="majorBidi"/>
       <w:b/>
@@ -3265,7 +3355,7 @@
     <w:basedOn w:val="DefaultParagraphFont"/>
     <w:link w:val="Heading2"/>
     <w:uiPriority w:val="9"/>
-    <w:rsid w:val="0079527A"/>
+    <w:rsid w:val="00B44B07"/>
     <w:rPr>
       <w:rFonts w:ascii="Times New Roman" w:eastAsiaTheme="majorEastAsia" w:hAnsi="Times New Roman" w:cstheme="majorBidi"/>
       <w:b/>
@@ -3280,7 +3370,7 @@
     <w:basedOn w:val="DefaultParagraphFont"/>
     <w:link w:val="Heading3"/>
     <w:uiPriority w:val="9"/>
-    <w:rsid w:val="0079527A"/>
+    <w:rsid w:val="00B44B07"/>
     <w:rPr>
       <w:rFonts w:ascii="Times New Roman" w:eastAsiaTheme="majorEastAsia" w:hAnsi="Times New Roman" w:cstheme="majorBidi"/>
       <w:b/>
@@ -5320,8 +5410,8 @@
       <w:shd w:val="clear" w:color="auto" w:fill="E1DFDD"/>
     </w:rPr>
   </w:style>
-  <w:style w:type="character" w:styleId="UnresolvedMention">
-    <w:name w:val="Unresolved Mention"/>
+  <w:style w:type="character" w:customStyle="1" w:styleId="UnresolvedMention3">
+    <w:name w:val="Unresolved Mention3"/>
     <w:basedOn w:val="DefaultParagraphFont"/>
     <w:uiPriority w:val="99"/>
     <w:semiHidden/>
@@ -5561,12 +5651,6 @@
 </file>
 
 <file path=customXml/item1.xml><?xml version="1.0" encoding="utf-8"?>
-<p:properties xmlns:p="http://schemas.microsoft.com/office/2006/metadata/properties" xmlns:xsi="http://www.w3.org/2001/XMLSchema-instance">
-  <documentManagement/>
-</p:properties>
-</file>
-
-<file path=customXml/item2.xml><?xml version="1.0" encoding="utf-8"?>
 <?mso-contentType ?>
 <FormTemplates xmlns="http://schemas.microsoft.com/sharepoint/v3/contenttype/forms">
   <Display>DocumentLibraryForm</Display>
@@ -5575,7 +5659,7 @@
 </FormTemplates>
 </file>
 
-<file path=customXml/item3.xml><?xml version="1.0" encoding="utf-8"?>
+<file path=customXml/item2.xml><?xml version="1.0" encoding="utf-8"?>
 <ct:contentTypeSchema xmlns:ct="http://schemas.microsoft.com/office/2006/metadata/contentType" xmlns:ma="http://schemas.microsoft.com/office/2006/metadata/properties/metaAttributes" ct:_="" ma:_="" ma:contentTypeName="Dokument" ma:contentTypeID="0x01010082F6CF5AC4B69D4CA4913C8C7806130C" ma:contentTypeVersion="0" ma:contentTypeDescription="Skapa ett nytt dokument." ma:contentTypeScope="" ma:versionID="99a8c06d041fe489a0ac81dc45f84c12">
   <xsd:schema xmlns:xsd="http://www.w3.org/2001/XMLSchema" xmlns:xs="http://www.w3.org/2001/XMLSchema" xmlns:p="http://schemas.microsoft.com/office/2006/metadata/properties" targetNamespace="http://schemas.microsoft.com/office/2006/metadata/properties" ma:root="true" ma:fieldsID="988ddc45a2a1ba233d786d3fa5db79ea">
     <xsd:element name="properties">
@@ -5689,26 +5773,24 @@
 </ct:contentTypeSchema>
 </file>
 
-<file path=customXml/item4.xml><?xml version="1.0" encoding="utf-8"?>
+<file path=customXml/item3.xml><?xml version="1.0" encoding="utf-8"?>
 <b:Sources xmlns:b="http://schemas.openxmlformats.org/officeDocument/2006/bibliography" xmlns="http://schemas.openxmlformats.org/officeDocument/2006/bibliography" SelectedStyle="\APA.XSL" StyleName="APA"/>
 </file>
 
-<file path=customXml/item5.xml><?xml version="1.0" encoding="utf-8"?>
+<file path=customXml/item4.xml><?xml version="1.0" encoding="utf-8"?>
 <tns:customPropertyEditors xmlns:tns="http://schemas.microsoft.com/office/2006/customDocumentInformationPanel">
   <tns:showOnOpen>false</tns:showOnOpen>
   <tns:defaultPropertyEditorNamespace>Standardegenskaper och egenskaper för SharePoint-bibliotek</tns:defaultPropertyEditorNamespace>
 </tns:customPropertyEditors>
 </file>
 
-<file path=customXml/itemProps1.xml><?xml version="1.0" encoding="utf-8"?>
-<ds:datastoreItem xmlns:ds="http://schemas.openxmlformats.org/officeDocument/2006/customXml" ds:itemID="{14B571DE-9FEF-443E-BFEF-8D8A10FF54E4}">
-  <ds:schemaRefs>
-    <ds:schemaRef ds:uri="http://schemas.microsoft.com/office/2006/metadata/properties"/>
-  </ds:schemaRefs>
-</ds:datastoreItem>
+<file path=customXml/item5.xml><?xml version="1.0" encoding="utf-8"?>
+<p:properties xmlns:p="http://schemas.microsoft.com/office/2006/metadata/properties" xmlns:xsi="http://www.w3.org/2001/XMLSchema-instance">
+  <documentManagement/>
+</p:properties>
 </file>
 
-<file path=customXml/itemProps2.xml><?xml version="1.0" encoding="utf-8"?>
+<file path=customXml/itemProps1.xml><?xml version="1.0" encoding="utf-8"?>
 <ds:datastoreItem xmlns:ds="http://schemas.openxmlformats.org/officeDocument/2006/customXml" ds:itemID="{26208C63-3BA0-4E10-999A-5A1631CE23E7}">
   <ds:schemaRefs>
     <ds:schemaRef ds:uri="http://schemas.microsoft.com/sharepoint/v3/contenttype/forms"/>
@@ -5716,7 +5798,7 @@
 </ds:datastoreItem>
 </file>
 
-<file path=customXml/itemProps3.xml><?xml version="1.0" encoding="utf-8"?>
+<file path=customXml/itemProps2.xml><?xml version="1.0" encoding="utf-8"?>
 <ds:datastoreItem xmlns:ds="http://schemas.openxmlformats.org/officeDocument/2006/customXml" ds:itemID="{9E139D32-C100-407F-ABC8-6BC7DACBCB79}">
   <ds:schemaRefs>
     <ds:schemaRef ds:uri="http://schemas.microsoft.com/office/2006/metadata/contentType"/>
@@ -5732,18 +5814,26 @@
 </ds:datastoreItem>
 </file>
 
-<file path=customXml/itemProps4.xml><?xml version="1.0" encoding="utf-8"?>
-<ds:datastoreItem xmlns:ds="http://schemas.openxmlformats.org/officeDocument/2006/customXml" ds:itemID="{C9DB6C6F-843F-4278-898A-8695D3B47051}">
+<file path=customXml/itemProps3.xml><?xml version="1.0" encoding="utf-8"?>
+<ds:datastoreItem xmlns:ds="http://schemas.openxmlformats.org/officeDocument/2006/customXml" ds:itemID="{03907F85-EBB3-4AD5-9562-7884844B3277}">
   <ds:schemaRefs>
     <ds:schemaRef ds:uri="http://schemas.openxmlformats.org/officeDocument/2006/bibliography"/>
   </ds:schemaRefs>
 </ds:datastoreItem>
 </file>
 
-<file path=customXml/itemProps5.xml><?xml version="1.0" encoding="utf-8"?>
+<file path=customXml/itemProps4.xml><?xml version="1.0" encoding="utf-8"?>
 <ds:datastoreItem xmlns:ds="http://schemas.openxmlformats.org/officeDocument/2006/customXml" ds:itemID="{6DA9EF7A-CCE7-4AF5-BA3C-73D4204EBDDA}">
   <ds:schemaRefs>
     <ds:schemaRef ds:uri="http://schemas.microsoft.com/office/2006/customDocumentInformationPanel"/>
   </ds:schemaRefs>
 </ds:datastoreItem>
+</file>
+
+<file path=customXml/itemProps5.xml><?xml version="1.0" encoding="utf-8"?>
+<ds:datastoreItem xmlns:ds="http://schemas.openxmlformats.org/officeDocument/2006/customXml" ds:itemID="{14B571DE-9FEF-443E-BFEF-8D8A10FF54E4}">
+  <ds:schemaRefs>
+    <ds:schemaRef ds:uri="http://schemas.microsoft.com/office/2006/metadata/properties"/>
+  </ds:schemaRefs>
+</ds:datastoreItem>
 </file>
</xml_diff>

<commit_message>
update cover letter and graphical abstract
</commit_message>
<xml_diff>
--- a/text/GCB/GCB-COVER-LETTER-Lindmark-etal-2021-Optimum-growth-temperature-declines-with-body-size-within-fish-sp.docx
+++ b/text/GCB/GCB-COVER-LETTER-Lindmark-etal-2021-Optimum-growth-temperature-declines-with-body-size-within-fish-sp.docx
@@ -9,281 +9,269 @@
         <w:jc w:val="both"/>
         <w:rPr>
           <w:rFonts w:cstheme="minorHAnsi"/>
-          <w:iCs/>
+          <w:b/>
           <w:sz w:val="28"/>
           <w:szCs w:val="28"/>
         </w:rPr>
       </w:pPr>
       <w:r>
         <w:rPr>
-          <w:iCs/>
+          <w:rFonts w:cstheme="minorHAnsi"/>
+          <w:b/>
           <w:sz w:val="28"/>
           <w:szCs w:val="28"/>
         </w:rPr>
-        <w:t xml:space="preserve">Optimum growth temperature declines with body size within fish </w:t>
+        <w:t>Suggested r</w:t>
       </w:r>
       <w:r>
         <w:rPr>
           <w:rFonts w:cstheme="minorHAnsi"/>
-          <w:iCs/>
+          <w:b/>
           <w:sz w:val="28"/>
           <w:szCs w:val="28"/>
         </w:rPr>
-        <w:t>species</w:t>
+        <w:t>eviewers</w:t>
       </w:r>
     </w:p>
     <w:p>
       <w:pPr>
-        <w:spacing w:line="480" w:lineRule="auto"/>
-        <w:contextualSpacing/>
-        <w:jc w:val="both"/>
-        <w:rPr>
-          <w:rFonts w:cstheme="minorHAnsi"/>
-          <w:vertAlign w:val="superscript"/>
-        </w:rPr>
-      </w:pPr>
-      <w:r>
-        <w:rPr>
-          <w:rFonts w:cstheme="minorHAnsi"/>
-        </w:rPr>
-        <w:t>Max Lindmark</w:t>
-      </w:r>
-      <w:r>
-        <w:rPr>
-          <w:rFonts w:cstheme="minorHAnsi"/>
-          <w:vertAlign w:val="superscript"/>
-        </w:rPr>
-        <w:t>a,1</w:t>
-      </w:r>
-      <w:r>
-        <w:rPr>
-          <w:rFonts w:cstheme="minorHAnsi"/>
-        </w:rPr>
-        <w:t xml:space="preserve">, Jan </w:t>
-      </w:r>
-      <w:proofErr w:type="spellStart"/>
-      <w:r>
-        <w:rPr>
-          <w:rFonts w:cstheme="minorHAnsi"/>
-        </w:rPr>
-        <w:t>Ohlberger</w:t>
-      </w:r>
-      <w:r>
-        <w:rPr>
-          <w:rFonts w:cstheme="minorHAnsi"/>
-          <w:vertAlign w:val="superscript"/>
-        </w:rPr>
-        <w:t>b</w:t>
-      </w:r>
-      <w:proofErr w:type="spellEnd"/>
-      <w:r>
-        <w:rPr>
-          <w:rFonts w:cstheme="minorHAnsi"/>
-        </w:rPr>
-        <w:t xml:space="preserve">, Anna </w:t>
-      </w:r>
-      <w:proofErr w:type="spellStart"/>
-      <w:r>
-        <w:rPr>
-          <w:rFonts w:cstheme="minorHAnsi"/>
-        </w:rPr>
-        <w:t>Gårdmark</w:t>
-      </w:r>
-      <w:r>
-        <w:rPr>
-          <w:rFonts w:cstheme="minorHAnsi"/>
-          <w:vertAlign w:val="superscript"/>
-        </w:rPr>
-        <w:t>c</w:t>
-      </w:r>
-      <w:proofErr w:type="spellEnd"/>
-    </w:p>
-    <w:p>
-      <w:pPr>
-        <w:spacing w:line="480" w:lineRule="auto"/>
-        <w:contextualSpacing/>
-        <w:jc w:val="both"/>
-      </w:pPr>
-      <w:r>
-        <w:rPr>
-          <w:rFonts w:cstheme="minorHAnsi"/>
-          <w:vertAlign w:val="superscript"/>
-        </w:rPr>
-        <w:t xml:space="preserve">a </w:t>
-      </w:r>
-      <w:r>
-        <w:t xml:space="preserve">Swedish University of Agricultural Sciences, Department of Aquatic Resources, Institute of Coastal Research, </w:t>
-      </w:r>
-      <w:proofErr w:type="spellStart"/>
-      <w:r>
-        <w:t>Skolgatan</w:t>
-      </w:r>
-      <w:proofErr w:type="spellEnd"/>
-      <w:r>
-        <w:t xml:space="preserve"> 6, </w:t>
-      </w:r>
-      <w:proofErr w:type="spellStart"/>
-      <w:r>
-        <w:t>Öregrund</w:t>
-      </w:r>
-      <w:proofErr w:type="spellEnd"/>
-      <w:r>
-        <w:t xml:space="preserve"> 742 42, Sweden</w:t>
-      </w:r>
-    </w:p>
-    <w:p>
-      <w:pPr>
-        <w:spacing w:line="480" w:lineRule="auto"/>
-        <w:contextualSpacing/>
-        <w:jc w:val="both"/>
-      </w:pPr>
-      <w:r>
-        <w:rPr>
-          <w:rFonts w:cstheme="minorHAnsi"/>
-          <w:vertAlign w:val="superscript"/>
-        </w:rPr>
-        <w:t xml:space="preserve">b </w:t>
-      </w:r>
-      <w:r>
-        <w:t>School of Aquatic and Fishery Sciences (SAFS), University of Washington, Box 355020, Seattle, WA 98195-5020, USA</w:t>
-      </w:r>
-    </w:p>
-    <w:p>
-      <w:pPr>
-        <w:spacing w:line="480" w:lineRule="auto"/>
-        <w:contextualSpacing/>
-        <w:jc w:val="both"/>
-      </w:pPr>
-      <w:r>
-        <w:rPr>
-          <w:rFonts w:cstheme="minorHAnsi"/>
-          <w:vertAlign w:val="superscript"/>
-        </w:rPr>
-        <w:t xml:space="preserve">c </w:t>
-      </w:r>
-      <w:r>
-        <w:t xml:space="preserve">Swedish University of Agricultural Sciences, Department of Aquatic Resources, </w:t>
-      </w:r>
-      <w:proofErr w:type="spellStart"/>
-      <w:r>
-        <w:t>Skolgatan</w:t>
-      </w:r>
-      <w:proofErr w:type="spellEnd"/>
-      <w:r>
-        <w:t xml:space="preserve"> 6, SE-742 42 </w:t>
-      </w:r>
-      <w:proofErr w:type="spellStart"/>
-      <w:r>
-        <w:t>Öregrund</w:t>
-      </w:r>
-      <w:proofErr w:type="spellEnd"/>
-      <w:r>
-        <w:t xml:space="preserve">, Sweden </w:t>
-      </w:r>
-    </w:p>
-    <w:p>
-      <w:pPr>
-        <w:spacing w:line="480" w:lineRule="auto"/>
-        <w:contextualSpacing/>
-        <w:jc w:val="both"/>
-        <w:rPr>
-          <w:rFonts w:cstheme="minorHAnsi"/>
-          <w:vertAlign w:val="superscript"/>
-        </w:rPr>
-      </w:pPr>
-    </w:p>
-    <w:p>
-      <w:pPr>
-        <w:spacing w:line="480" w:lineRule="auto"/>
-        <w:contextualSpacing/>
-        <w:jc w:val="both"/>
-        <w:rPr>
-          <w:rFonts w:cstheme="minorHAnsi"/>
-        </w:rPr>
-      </w:pPr>
-      <w:r>
-        <w:rPr>
-          <w:rFonts w:cstheme="minorHAnsi"/>
-          <w:vertAlign w:val="superscript"/>
-        </w:rPr>
-        <w:t>1</w:t>
-      </w:r>
-      <w:r>
-        <w:rPr>
-          <w:rFonts w:cstheme="minorHAnsi"/>
-        </w:rPr>
-        <w:t xml:space="preserve"> Author to whom correspondence should be addressed. Current address:</w:t>
-      </w:r>
-    </w:p>
-    <w:p>
-      <w:pPr>
-        <w:spacing w:line="480" w:lineRule="auto"/>
-        <w:contextualSpacing/>
-        <w:jc w:val="both"/>
-        <w:rPr>
-          <w:rFonts w:cstheme="minorHAnsi"/>
-        </w:rPr>
-      </w:pPr>
-      <w:r>
-        <w:rPr>
-          <w:rFonts w:cstheme="minorHAnsi"/>
-        </w:rPr>
-        <w:t xml:space="preserve">Max Lindmark, Swedish University of Agricultural Sciences, Department of Aquatic Resources, Institute of Marine Research, </w:t>
-      </w:r>
-      <w:proofErr w:type="spellStart"/>
-      <w:r>
-        <w:rPr>
-          <w:rFonts w:cstheme="minorHAnsi"/>
-        </w:rPr>
-        <w:t>Turistgatan</w:t>
-      </w:r>
-      <w:proofErr w:type="spellEnd"/>
-      <w:r>
-        <w:rPr>
-          <w:rFonts w:cstheme="minorHAnsi"/>
-        </w:rPr>
-        <w:t xml:space="preserve"> 5, </w:t>
-      </w:r>
-      <w:proofErr w:type="spellStart"/>
-      <w:r>
-        <w:rPr>
-          <w:rFonts w:cstheme="minorHAnsi"/>
-        </w:rPr>
-        <w:t>Lysekil</w:t>
-      </w:r>
-      <w:proofErr w:type="spellEnd"/>
-      <w:r>
-        <w:rPr>
-          <w:rFonts w:cstheme="minorHAnsi"/>
-        </w:rPr>
-        <w:t xml:space="preserve"> 453 30, Sweden, Tel.: +46(0)104784137, </w:t>
-      </w:r>
-      <w:r>
-        <w:rPr>
-          <w:rFonts w:cstheme="minorHAnsi"/>
-          <w:b/>
-          <w:bCs/>
-        </w:rPr>
-        <w:t>email</w:t>
-      </w:r>
-      <w:r>
-        <w:rPr>
-          <w:rFonts w:cstheme="minorHAnsi"/>
-        </w:rPr>
-        <w:t xml:space="preserve">: </w:t>
+        <w:pStyle w:val="ListParagraph"/>
+        <w:numPr>
+          <w:ilvl w:val="0"/>
+          <w:numId w:val="6"/>
+        </w:numPr>
+      </w:pPr>
+      <w:r>
+        <w:t xml:space="preserve">Dustin Marshall, </w:t>
+      </w:r>
+      <w:r>
+        <w:rPr>
+          <w:rFonts w:eastAsia="Times New Roman"/>
+          <w:lang w:val="en-SE" w:eastAsia="en-GB"/>
+        </w:rPr>
+        <w:t xml:space="preserve">Marine Evolutionary Ecology Group in the School of Biological Sciences, </w:t>
+      </w:r>
+      <w:r>
+        <w:rPr>
+          <w:rFonts w:eastAsia="Times New Roman"/>
+          <w:lang w:val="sv-SE" w:eastAsia="en-GB"/>
+        </w:rPr>
+        <w:t>M</w:t>
+      </w:r>
+      <w:r>
+        <w:rPr>
+          <w:rFonts w:eastAsia="Times New Roman"/>
+          <w:lang w:val="en-SE" w:eastAsia="en-GB"/>
+        </w:rPr>
+        <w:t>onash University</w:t>
+      </w:r>
+      <w:r>
+        <w:rPr>
+          <w:rFonts w:eastAsia="Times New Roman"/>
+          <w:lang w:val="sv-SE" w:eastAsia="en-GB"/>
+        </w:rPr>
+        <w:t xml:space="preserve">, </w:t>
       </w:r>
       <w:hyperlink r:id="rId12" w:history="1">
         <w:r>
           <w:rPr>
             <w:rStyle w:val="Hyperlink"/>
-            <w:rFonts w:cstheme="minorHAnsi"/>
+            <w:color w:val="auto"/>
+            <w:u w:val="none"/>
           </w:rPr>
-          <w:t>max.lindmark@slu.se</w:t>
+          <w:t>dustin.marshall@monash.edu</w:t>
         </w:r>
       </w:hyperlink>
     </w:p>
     <w:p>
       <w:pPr>
+        <w:pStyle w:val="ListParagraph"/>
+        <w:numPr>
+          <w:ilvl w:val="0"/>
+          <w:numId w:val="6"/>
+        </w:numPr>
+        <w:rPr>
+          <w:lang w:val="en-SE"/>
+        </w:rPr>
+      </w:pPr>
+      <w:r>
+        <w:t>Jennifer Sunday</w:t>
+      </w:r>
+      <w:r>
+        <w:t xml:space="preserve">, </w:t>
+      </w:r>
+      <w:r>
+        <w:rPr>
+          <w:rFonts w:eastAsia="Times New Roman"/>
+          <w:lang w:val="en-SE" w:eastAsia="en-GB"/>
+        </w:rPr>
+        <w:t>McGill University</w:t>
+      </w:r>
+      <w:r>
+        <w:rPr>
+          <w:rFonts w:eastAsia="Times New Roman"/>
+          <w:lang w:val="sv-SE" w:eastAsia="en-GB"/>
+        </w:rPr>
+        <w:t xml:space="preserve">, </w:t>
+      </w:r>
+      <w:r>
+        <w:t xml:space="preserve">Department of Biology, </w:t>
+      </w:r>
+      <w:hyperlink r:id="rId13" w:history="1">
+        <w:r>
+          <w:rPr>
+            <w:rStyle w:val="Hyperlink"/>
+            <w:color w:val="auto"/>
+            <w:u w:val="none"/>
+          </w:rPr>
+          <w:t>jennifer.sunday@mcgill.ca</w:t>
+        </w:r>
+      </w:hyperlink>
+      <w:r>
+        <w:t xml:space="preserve"> </w:t>
+      </w:r>
+    </w:p>
+    <w:p>
+      <w:pPr>
+        <w:pStyle w:val="ListParagraph"/>
+        <w:numPr>
+          <w:ilvl w:val="0"/>
+          <w:numId w:val="6"/>
+        </w:numPr>
+        <w:rPr>
+          <w:rFonts w:eastAsia="Times New Roman"/>
+          <w:lang w:val="en-SE" w:eastAsia="en-GB"/>
+        </w:rPr>
+      </w:pPr>
+      <w:r>
+        <w:t>Daniel van Denderen</w:t>
+      </w:r>
+      <w:r>
+        <w:t xml:space="preserve">, </w:t>
+      </w:r>
+      <w:r>
+        <w:rPr>
+          <w:rFonts w:eastAsia="Times New Roman"/>
+          <w:lang w:val="en-SE" w:eastAsia="en-GB"/>
+        </w:rPr>
+        <w:t>Centre for Ocean Life, DTU-Aqua</w:t>
+      </w:r>
+      <w:r>
+        <w:rPr>
+          <w:rFonts w:eastAsia="Times New Roman"/>
+          <w:lang w:val="sv-SE" w:eastAsia="en-GB"/>
+        </w:rPr>
+        <w:t>,</w:t>
+      </w:r>
+      <w:r>
+        <w:t xml:space="preserve"> </w:t>
+      </w:r>
+      <w:hyperlink r:id="rId14" w:history="1">
+        <w:r>
+          <w:rPr>
+            <w:rStyle w:val="Hyperlink"/>
+            <w:color w:val="auto"/>
+            <w:u w:val="none"/>
+          </w:rPr>
+          <w:t>pdvd.science@gmail.com</w:t>
+        </w:r>
+      </w:hyperlink>
+    </w:p>
+    <w:p>
+      <w:pPr>
+        <w:pStyle w:val="ListParagraph"/>
+        <w:numPr>
+          <w:ilvl w:val="0"/>
+          <w:numId w:val="6"/>
+        </w:numPr>
+        <w:rPr>
+          <w:lang w:val="en-SE"/>
+        </w:rPr>
+      </w:pPr>
+      <w:r>
+        <w:rPr>
+          <w:rFonts w:eastAsia="Times New Roman"/>
+          <w:lang w:val="sv-SE" w:eastAsia="en-GB"/>
+        </w:rPr>
+        <w:t xml:space="preserve">Amanda K Pettersen, </w:t>
+      </w:r>
+      <w:hyperlink r:id="rId15" w:history="1">
+        <w:r>
+          <w:rPr>
+            <w:rStyle w:val="Hyperlink"/>
+            <w:color w:val="auto"/>
+            <w:u w:val="none"/>
+          </w:rPr>
+          <w:t>Sydney Institute of Marine Science</w:t>
+        </w:r>
+      </w:hyperlink>
+      <w:r>
+        <w:t xml:space="preserve">, </w:t>
+      </w:r>
+      <w:hyperlink r:id="rId16" w:history="1">
+        <w:r>
+          <w:rPr>
+            <w:rStyle w:val="Hyperlink"/>
+            <w:color w:val="auto"/>
+            <w:u w:val="none"/>
+          </w:rPr>
+          <w:t>amanda.pettersen@sims.org.au</w:t>
+        </w:r>
+      </w:hyperlink>
+    </w:p>
+    <w:p>
+      <w:pPr>
+        <w:pStyle w:val="ListParagraph"/>
+        <w:numPr>
+          <w:ilvl w:val="0"/>
+          <w:numId w:val="6"/>
+        </w:numPr>
+        <w:rPr>
+          <w:rFonts w:eastAsia="Times New Roman"/>
+          <w:lang w:val="en-SE" w:eastAsia="en-GB"/>
+        </w:rPr>
+      </w:pPr>
+      <w:r>
+        <w:t xml:space="preserve">Joel Kingsolver, </w:t>
+      </w:r>
+      <w:r>
+        <w:rPr>
+          <w:rFonts w:eastAsia="Times New Roman"/>
+          <w:lang w:val="en-SE" w:eastAsia="en-GB"/>
+        </w:rPr>
+        <w:t>The University of North Carolina</w:t>
+      </w:r>
+      <w:r>
+        <w:rPr>
+          <w:rFonts w:eastAsia="Times New Roman"/>
+          <w:lang w:val="sv-SE" w:eastAsia="en-GB"/>
+        </w:rPr>
+        <w:t xml:space="preserve"> </w:t>
+      </w:r>
+      <w:r>
+        <w:rPr>
+          <w:rFonts w:eastAsia="Times New Roman"/>
+          <w:lang w:val="en-SE" w:eastAsia="en-GB"/>
+        </w:rPr>
+        <w:t>at Chapel Hill</w:t>
+      </w:r>
+      <w:r>
+        <w:t>, j</w:t>
+      </w:r>
+      <w:hyperlink r:id="rId17" w:history="1">
+        <w:r>
+          <w:rPr>
+            <w:rStyle w:val="Hyperlink"/>
+            <w:color w:val="auto"/>
+            <w:u w:val="none"/>
+          </w:rPr>
+          <w:t>gking@bio.unc.edu</w:t>
+        </w:r>
+      </w:hyperlink>
+    </w:p>
+    <w:p/>
+    <w:p>
+      <w:pPr>
         <w:contextualSpacing/>
         <w:jc w:val="both"/>
         <w:rPr>
@@ -302,142 +290,6 @@
     </w:p>
     <w:p>
       <w:pPr>
-        <w:contextualSpacing/>
-        <w:jc w:val="both"/>
-        <w:rPr>
-          <w:lang w:val="en-GB"/>
-        </w:rPr>
-      </w:pPr>
-    </w:p>
-    <w:p>
-      <w:pPr>
-        <w:contextualSpacing/>
-        <w:jc w:val="both"/>
-        <w:rPr>
-          <w:lang w:val="en-GB"/>
-        </w:rPr>
-      </w:pPr>
-    </w:p>
-    <w:p>
-      <w:pPr>
-        <w:contextualSpacing/>
-        <w:jc w:val="both"/>
-        <w:rPr>
-          <w:lang w:val="en-GB"/>
-        </w:rPr>
-      </w:pPr>
-    </w:p>
-    <w:p>
-      <w:pPr>
-        <w:contextualSpacing/>
-        <w:jc w:val="both"/>
-        <w:rPr>
-          <w:lang w:val="en-GB"/>
-        </w:rPr>
-      </w:pPr>
-    </w:p>
-    <w:p>
-      <w:pPr>
-        <w:contextualSpacing/>
-        <w:jc w:val="both"/>
-        <w:rPr>
-          <w:lang w:val="en-GB"/>
-        </w:rPr>
-      </w:pPr>
-    </w:p>
-    <w:p>
-      <w:pPr>
-        <w:contextualSpacing/>
-        <w:jc w:val="both"/>
-        <w:rPr>
-          <w:lang w:val="en-GB"/>
-        </w:rPr>
-      </w:pPr>
-    </w:p>
-    <w:p>
-      <w:pPr>
-        <w:contextualSpacing/>
-        <w:jc w:val="both"/>
-        <w:rPr>
-          <w:lang w:val="en-GB"/>
-        </w:rPr>
-      </w:pPr>
-    </w:p>
-    <w:p>
-      <w:pPr>
-        <w:contextualSpacing/>
-        <w:jc w:val="both"/>
-        <w:rPr>
-          <w:lang w:val="en-GB"/>
-        </w:rPr>
-      </w:pPr>
-    </w:p>
-    <w:p>
-      <w:pPr>
-        <w:contextualSpacing/>
-        <w:jc w:val="both"/>
-        <w:rPr>
-          <w:lang w:val="en-GB"/>
-        </w:rPr>
-      </w:pPr>
-    </w:p>
-    <w:p>
-      <w:pPr>
-        <w:contextualSpacing/>
-        <w:jc w:val="both"/>
-        <w:rPr>
-          <w:lang w:val="en-GB"/>
-        </w:rPr>
-      </w:pPr>
-    </w:p>
-    <w:p>
-      <w:pPr>
-        <w:contextualSpacing/>
-        <w:jc w:val="both"/>
-        <w:rPr>
-          <w:lang w:val="en-GB"/>
-        </w:rPr>
-      </w:pPr>
-    </w:p>
-    <w:p>
-      <w:pPr>
-        <w:contextualSpacing/>
-        <w:jc w:val="both"/>
-        <w:rPr>
-          <w:lang w:val="en-GB"/>
-        </w:rPr>
-      </w:pPr>
-    </w:p>
-    <w:p>
-      <w:pPr>
-        <w:contextualSpacing/>
-        <w:jc w:val="both"/>
-        <w:rPr>
-          <w:lang w:val="en-GB"/>
-        </w:rPr>
-      </w:pPr>
-    </w:p>
-    <w:p>
-      <w:pPr>
-        <w:contextualSpacing/>
-        <w:jc w:val="both"/>
-        <w:rPr>
-          <w:lang w:val="en-GB"/>
-        </w:rPr>
-      </w:pPr>
-    </w:p>
-    <w:p>
-      <w:pPr>
-        <w:contextualSpacing/>
-        <w:jc w:val="both"/>
-        <w:rPr>
-          <w:lang w:val="en-GB"/>
-        </w:rPr>
-      </w:pPr>
-    </w:p>
-    <w:p>
-      <w:pPr>
-        <w:spacing w:line="480" w:lineRule="auto"/>
         <w:contextualSpacing/>
         <w:jc w:val="both"/>
         <w:rPr>
@@ -445,32 +297,59 @@
           <w:b/>
           <w:sz w:val="28"/>
           <w:szCs w:val="28"/>
-        </w:rPr>
-      </w:pPr>
-      <w:r>
+          <w:lang w:val="en-GB"/>
+        </w:rPr>
+      </w:pPr>
+      <w:r>
+        <w:rPr>
+          <w:rFonts w:cstheme="minorHAnsi"/>
+          <w:b/>
+          <w:bCs/>
+          <w:sz w:val="28"/>
+          <w:szCs w:val="28"/>
+          <w:lang w:val="en-GB"/>
+        </w:rPr>
+        <w:t xml:space="preserve">Answers to the following questions (max 50 words per answer) </w:t>
+      </w:r>
+    </w:p>
+    <w:p>
+      <w:pPr>
+        <w:contextualSpacing/>
+        <w:jc w:val="both"/>
         <w:rPr>
           <w:rFonts w:cstheme="minorHAnsi"/>
           <w:b/>
           <w:sz w:val="28"/>
           <w:szCs w:val="28"/>
-        </w:rPr>
-        <w:t>Author contributions</w:t>
-      </w:r>
+          <w:lang w:val="en-GB"/>
+        </w:rPr>
+      </w:pPr>
     </w:p>
     <w:p>
       <w:pPr>
-        <w:spacing w:line="480" w:lineRule="auto"/>
         <w:contextualSpacing/>
         <w:jc w:val="both"/>
         <w:rPr>
           <w:rFonts w:cstheme="minorHAnsi"/>
+          <w:bCs/>
+          <w:i/>
+          <w:iCs/>
+          <w:sz w:val="28"/>
+          <w:szCs w:val="28"/>
+          <w:lang w:val="en-GB"/>
         </w:rPr>
       </w:pPr>
       <w:r>
         <w:rPr>
           <w:rFonts w:cstheme="minorHAnsi"/>
-        </w:rPr>
-        <w:t>ML conceived the study; ML, JO, AG designed research; ML performed research with input from JO and AG; ML, JO, AG wrote the paper and contributed to revisions of the manuscript.</w:t>
+          <w:bCs/>
+          <w:i/>
+          <w:iCs/>
+          <w:sz w:val="28"/>
+          <w:szCs w:val="28"/>
+          <w:lang w:val="en-GB"/>
+        </w:rPr>
+        <w:t xml:space="preserve">What is the scientific question you are addressing? </w:t>
       </w:r>
     </w:p>
     <w:p>
@@ -485,8 +364,123 @@
         <w:rPr>
           <w:lang w:val="en-GB"/>
         </w:rPr>
-        <w:lastRenderedPageBreak/>
-        <w:t>Dear Editor,</w:t>
+        <w:t xml:space="preserve">How does </w:t>
+      </w:r>
+      <w:r>
+        <w:rPr>
+          <w:lang w:val="en-GB"/>
+        </w:rPr>
+        <w:t>metabolic rate and maximum consumption rate scale with body mass and temperature</w:t>
+      </w:r>
+      <w:r>
+        <w:rPr>
+          <w:lang w:val="en-GB"/>
+        </w:rPr>
+        <w:t xml:space="preserve"> </w:t>
+      </w:r>
+      <w:r>
+        <w:rPr>
+          <w:i/>
+          <w:iCs/>
+          <w:lang w:val="en-GB"/>
+        </w:rPr>
+        <w:t>within</w:t>
+      </w:r>
+      <w:r>
+        <w:rPr>
+          <w:lang w:val="en-GB"/>
+        </w:rPr>
+        <w:t xml:space="preserve"> species of fish</w:t>
+      </w:r>
+      <w:r>
+        <w:rPr>
+          <w:lang w:val="en-GB"/>
+        </w:rPr>
+        <w:t xml:space="preserve">? </w:t>
+      </w:r>
+      <w:r>
+        <w:rPr>
+          <w:lang w:val="en-GB"/>
+        </w:rPr>
+        <w:t xml:space="preserve">What relationships between </w:t>
+      </w:r>
+      <w:r>
+        <w:rPr>
+          <w:lang w:val="en-GB"/>
+        </w:rPr>
+        <w:t xml:space="preserve">optimum growth temperature </w:t>
+      </w:r>
+      <w:r>
+        <w:rPr>
+          <w:lang w:val="en-GB"/>
+        </w:rPr>
+        <w:t>and body s</w:t>
+      </w:r>
+      <w:r>
+        <w:rPr>
+          <w:lang w:val="en-GB"/>
+        </w:rPr>
+        <w:t>ize</w:t>
+      </w:r>
+      <w:r>
+        <w:rPr>
+          <w:lang w:val="en-GB"/>
+        </w:rPr>
+        <w:t xml:space="preserve"> do these scaling relationships predict</w:t>
+      </w:r>
+      <w:r>
+        <w:rPr>
+          <w:lang w:val="en-GB"/>
+        </w:rPr>
+        <w:t xml:space="preserve"> </w:t>
+      </w:r>
+      <w:r>
+        <w:rPr>
+          <w:lang w:val="en-GB"/>
+        </w:rPr>
+        <w:t xml:space="preserve">when </w:t>
+      </w:r>
+      <w:r>
+        <w:rPr>
+          <w:lang w:val="en-GB"/>
+        </w:rPr>
+        <w:t xml:space="preserve">implemented </w:t>
+      </w:r>
+      <w:r>
+        <w:rPr>
+          <w:lang w:val="en-GB"/>
+        </w:rPr>
+        <w:t xml:space="preserve">in a </w:t>
+      </w:r>
+      <w:r>
+        <w:rPr>
+          <w:lang w:val="en-GB"/>
+        </w:rPr>
+        <w:t xml:space="preserve">standard </w:t>
+      </w:r>
+      <w:r>
+        <w:rPr>
+          <w:lang w:val="en-GB"/>
+        </w:rPr>
+        <w:t>growth model?</w:t>
+      </w:r>
+      <w:r>
+        <w:rPr>
+          <w:lang w:val="en-GB"/>
+        </w:rPr>
+        <w:t xml:space="preserve"> </w:t>
+      </w:r>
+      <w:r>
+        <w:rPr>
+          <w:lang w:val="en-GB"/>
+        </w:rPr>
+        <w:t>Are</w:t>
+      </w:r>
+      <w:r>
+        <w:rPr>
+          <w:lang w:val="en-GB"/>
+        </w:rPr>
+        <w:t xml:space="preserve"> these predictions supported from growth rate experiments?</w:t>
       </w:r>
     </w:p>
     <w:p>
@@ -494,91 +488,48 @@
         <w:contextualSpacing/>
         <w:jc w:val="both"/>
         <w:rPr>
+          <w:lang w:val="en-GB"/>
+        </w:rPr>
+      </w:pPr>
+    </w:p>
+    <w:p>
+      <w:pPr>
+        <w:contextualSpacing/>
+        <w:jc w:val="both"/>
+        <w:rPr>
           <w:rFonts w:cstheme="minorHAnsi"/>
-          <w:i/>
-        </w:rPr>
-      </w:pPr>
-      <w:r>
+          <w:bCs/>
+          <w:sz w:val="28"/>
+          <w:szCs w:val="28"/>
+          <w:lang w:val="en-GB"/>
+        </w:rPr>
+      </w:pPr>
+    </w:p>
+    <w:p>
+      <w:pPr>
+        <w:contextualSpacing/>
+        <w:jc w:val="both"/>
         <w:rPr>
           <w:rFonts w:cstheme="minorHAnsi"/>
-          <w:lang w:val="en-GB"/>
-        </w:rPr>
-        <w:t>I am submitting the manuscript ‘</w:t>
-      </w:r>
-      <w:r>
-        <w:rPr>
-          <w:rFonts w:cstheme="minorHAnsi"/>
-          <w:i/>
-          <w:lang w:val="en-GB"/>
-        </w:rPr>
-        <w:t xml:space="preserve">Optimum growth temperature declines with body size within fish </w:t>
-      </w:r>
-      <w:proofErr w:type="gramStart"/>
-      <w:r>
-        <w:rPr>
-          <w:rFonts w:cstheme="minorHAnsi"/>
-          <w:i/>
-          <w:lang w:val="en-GB"/>
-        </w:rPr>
-        <w:t>species</w:t>
-      </w:r>
-      <w:r>
-        <w:rPr>
-          <w:rFonts w:cstheme="minorHAnsi"/>
-          <w:lang w:val="en-GB"/>
-        </w:rPr>
-        <w:t>’</w:t>
-      </w:r>
-      <w:proofErr w:type="gramEnd"/>
-      <w:r>
-        <w:rPr>
-          <w:rFonts w:cstheme="minorHAnsi"/>
-          <w:lang w:val="en-GB"/>
-        </w:rPr>
-        <w:t xml:space="preserve"> for consideration to be published </w:t>
-      </w:r>
-      <w:r>
-        <w:rPr>
-          <w:rFonts w:cstheme="minorHAnsi"/>
-          <w:lang w:val="en-GB"/>
-        </w:rPr>
-        <w:t>as a</w:t>
-      </w:r>
-      <w:r>
-        <w:rPr>
-          <w:rFonts w:cstheme="minorHAnsi"/>
-          <w:lang w:val="en-GB"/>
-        </w:rPr>
-        <w:t>n article</w:t>
-      </w:r>
-      <w:r>
-        <w:rPr>
-          <w:rFonts w:cstheme="minorHAnsi"/>
-          <w:lang w:val="en-GB"/>
-        </w:rPr>
-        <w:t xml:space="preserve"> </w:t>
-      </w:r>
-      <w:r>
-        <w:rPr>
-          <w:rFonts w:cstheme="minorHAnsi"/>
-          <w:lang w:val="en-GB"/>
-        </w:rPr>
-        <w:t xml:space="preserve">in </w:t>
-      </w:r>
-      <w:r>
-        <w:rPr>
-          <w:rFonts w:cstheme="minorHAnsi"/>
+          <w:bCs/>
           <w:i/>
           <w:iCs/>
-        </w:rPr>
-        <w:t>Global Change Biology</w:t>
-      </w:r>
+          <w:sz w:val="28"/>
+          <w:szCs w:val="28"/>
+          <w:lang w:val="en-GB"/>
+        </w:rPr>
+      </w:pPr>
       <w:r>
         <w:rPr>
           <w:rFonts w:cstheme="minorHAnsi"/>
-          <w:lang w:val="en-GB"/>
-        </w:rPr>
-        <w:t>.</w:t>
+          <w:bCs/>
+          <w:i/>
+          <w:iCs/>
+          <w:sz w:val="28"/>
+          <w:szCs w:val="28"/>
+          <w:lang w:val="en-GB"/>
+        </w:rPr>
+        <w:t xml:space="preserve">What is/are the key finding(s) that answers this question? </w:t>
       </w:r>
     </w:p>
     <w:p>
@@ -586,284 +537,195 @@
         <w:contextualSpacing/>
         <w:jc w:val="both"/>
         <w:rPr>
-          <w:rFonts w:cstheme="minorHAnsi"/>
-          <w:lang w:val="en-GB"/>
-        </w:rPr>
-      </w:pPr>
+          <w:lang w:val="en-GB"/>
+        </w:rPr>
+      </w:pPr>
+      <w:r>
+        <w:rPr>
+          <w:lang w:val="en-GB"/>
+        </w:rPr>
+        <w:t>Within species, m</w:t>
+      </w:r>
+      <w:r>
+        <w:rPr>
+          <w:lang w:val="en-GB"/>
+        </w:rPr>
+        <w:t xml:space="preserve">etabolic rates increase faster with body mass than feeding rates, and feeding rates </w:t>
+      </w:r>
+      <w:r>
+        <w:rPr>
+          <w:lang w:val="en-GB"/>
+        </w:rPr>
+        <w:t>are</w:t>
+      </w:r>
+      <w:r>
+        <w:rPr>
+          <w:lang w:val="en-GB"/>
+        </w:rPr>
+        <w:t xml:space="preserve"> unimodal </w:t>
+      </w:r>
+      <w:r>
+        <w:rPr>
+          <w:lang w:val="en-GB"/>
+        </w:rPr>
+        <w:t>functions of</w:t>
+      </w:r>
+      <w:r>
+        <w:rPr>
+          <w:lang w:val="en-GB"/>
+        </w:rPr>
+        <w:t xml:space="preserve"> temperature. </w:t>
+      </w:r>
+      <w:r>
+        <w:rPr>
+          <w:lang w:val="en-GB"/>
+        </w:rPr>
+        <w:t xml:space="preserve">Hence, it is </w:t>
+      </w:r>
+      <w:r>
+        <w:rPr>
+          <w:lang w:val="en-GB"/>
+        </w:rPr>
+        <w:t>predict</w:t>
+      </w:r>
+      <w:r>
+        <w:rPr>
+          <w:lang w:val="en-GB"/>
+        </w:rPr>
+        <w:t xml:space="preserve">ed </w:t>
+      </w:r>
+      <w:r>
+        <w:rPr>
+          <w:lang w:val="en-GB"/>
+        </w:rPr>
+        <w:t xml:space="preserve">that the optimum </w:t>
+      </w:r>
+      <w:r>
+        <w:rPr>
+          <w:lang w:val="en-GB"/>
+        </w:rPr>
+        <w:t xml:space="preserve">growth </w:t>
+      </w:r>
+      <w:r>
+        <w:rPr>
+          <w:lang w:val="en-GB"/>
+        </w:rPr>
+        <w:t xml:space="preserve">temperature declines with body mass. </w:t>
+      </w:r>
+      <w:r>
+        <w:rPr>
+          <w:lang w:val="en-GB"/>
+        </w:rPr>
+        <w:t>A</w:t>
+      </w:r>
+      <w:r>
+        <w:rPr>
+          <w:lang w:val="en-GB"/>
+        </w:rPr>
+        <w:t>nalysis</w:t>
+      </w:r>
+      <w:r>
+        <w:rPr>
+          <w:lang w:val="en-GB"/>
+        </w:rPr>
+        <w:t xml:space="preserve"> </w:t>
+      </w:r>
+      <w:r>
+        <w:rPr>
+          <w:lang w:val="en-GB"/>
+        </w:rPr>
+        <w:t xml:space="preserve">growth rate experiments </w:t>
+      </w:r>
+      <w:r>
+        <w:rPr>
+          <w:lang w:val="en-GB"/>
+        </w:rPr>
+        <w:t>demonstrate</w:t>
+      </w:r>
+      <w:r>
+        <w:rPr>
+          <w:lang w:val="en-GB"/>
+        </w:rPr>
+        <w:t xml:space="preserve"> that optimum growth temperatures </w:t>
+      </w:r>
+      <w:r>
+        <w:rPr>
+          <w:lang w:val="en-GB"/>
+        </w:rPr>
+        <w:t xml:space="preserve">indeed </w:t>
+      </w:r>
+      <w:r>
+        <w:rPr>
+          <w:lang w:val="en-GB"/>
+        </w:rPr>
+        <w:t>decline with body size</w:t>
+      </w:r>
+      <w:r>
+        <w:rPr>
+          <w:lang w:val="en-GB"/>
+        </w:rPr>
+        <w:t xml:space="preserve"> within </w:t>
+      </w:r>
+      <w:r>
+        <w:rPr>
+          <w:lang w:val="en-GB"/>
+        </w:rPr>
+        <w:t xml:space="preserve">fish </w:t>
+      </w:r>
+      <w:r>
+        <w:rPr>
+          <w:lang w:val="en-GB"/>
+        </w:rPr>
+        <w:t>species</w:t>
+      </w:r>
+      <w:r>
+        <w:rPr>
+          <w:lang w:val="en-GB"/>
+        </w:rPr>
+        <w:t>.</w:t>
+      </w:r>
     </w:p>
     <w:p>
       <w:pPr>
         <w:contextualSpacing/>
         <w:jc w:val="both"/>
         <w:rPr>
-          <w:lang w:val="en-GB"/>
-        </w:rPr>
-      </w:pPr>
-      <w:r>
-        <w:rPr>
-          <w:lang w:val="en-GB"/>
-        </w:rPr>
-        <w:t>U</w:t>
-      </w:r>
-      <w:r>
-        <w:rPr>
-          <w:lang w:val="en-GB"/>
-        </w:rPr>
-        <w:t xml:space="preserve">nderstanding how key physiological processes such as growth, feeding and metabolism depend on body size and temperature </w:t>
-      </w:r>
-      <w:r>
-        <w:rPr>
-          <w:lang w:val="en-GB"/>
-        </w:rPr>
-        <w:t xml:space="preserve">is key for </w:t>
-      </w:r>
-      <w:r>
-        <w:rPr>
-          <w:lang w:val="en-GB"/>
-        </w:rPr>
-        <w:t>predicti</w:t>
-      </w:r>
-      <w:r>
-        <w:rPr>
-          <w:lang w:val="en-GB"/>
-        </w:rPr>
-        <w:t>ng</w:t>
-      </w:r>
-      <w:r>
-        <w:rPr>
-          <w:lang w:val="en-GB"/>
-        </w:rPr>
-        <w:t xml:space="preserve"> </w:t>
-      </w:r>
-      <w:r>
-        <w:rPr>
-          <w:lang w:val="en-GB"/>
-        </w:rPr>
-        <w:t>impacts of global warming on individuals, populations and food webs</w:t>
-      </w:r>
-      <w:r>
-        <w:rPr>
-          <w:lang w:val="en-GB"/>
-        </w:rPr>
-        <w:t>.</w:t>
-      </w:r>
-      <w:r>
-        <w:rPr>
-          <w:lang w:val="en-GB"/>
-        </w:rPr>
-        <w:t xml:space="preserve"> </w:t>
-      </w:r>
-      <w:r>
-        <w:rPr>
-          <w:lang w:val="en-GB"/>
-        </w:rPr>
-        <w:t>I</w:t>
-      </w:r>
-      <w:r>
-        <w:rPr>
-          <w:lang w:val="en-GB"/>
-        </w:rPr>
-        <w:t>n growth models</w:t>
-      </w:r>
-      <w:r>
-        <w:rPr>
-          <w:lang w:val="en-GB"/>
-        </w:rPr>
-        <w:t xml:space="preserve"> and </w:t>
-      </w:r>
-      <w:r>
-        <w:rPr>
-          <w:lang w:val="en-GB"/>
-        </w:rPr>
-        <w:t>mechanistic population models</w:t>
-      </w:r>
-      <w:r>
-        <w:rPr>
-          <w:lang w:val="en-GB"/>
-        </w:rPr>
-        <w:t xml:space="preserve"> </w:t>
-      </w:r>
-      <w:r>
-        <w:rPr>
-          <w:lang w:val="en-GB"/>
-        </w:rPr>
-        <w:t>we often rely on interspecific estimates to characterize the</w:t>
-      </w:r>
-      <w:r>
-        <w:rPr>
-          <w:lang w:val="en-GB"/>
-        </w:rPr>
-        <w:t>se</w:t>
-      </w:r>
-      <w:r>
-        <w:rPr>
-          <w:lang w:val="en-GB"/>
-        </w:rPr>
-        <w:t xml:space="preserve"> relationships </w:t>
-      </w:r>
-      <w:r>
-        <w:fldChar w:fldCharType="begin"/>
-      </w:r>
-      <w:r>
-        <w:rPr>
-          <w:lang w:val="en-GB"/>
-        </w:rPr>
-        <w:instrText xml:space="preserve"> ADDIN ZOTERO_ITEM CSL_CITATION {"citationID":"pAzEMdCu","properties":{"formattedCitation":"(1, 2)","plainCitation":"(1, 2)","noteIndex":0},"citationItems":[{"id":12,"uris":["http://zotero.org/users/6116610/items/I2ZFE658"],"uri":["http://zotero.org/users/6116610/items/I2ZFE658"],"itemData":{"id":12,"type":"article-journal","container-title":"Trends in Ecology &amp; Evolution","DOI":"10.1016/j.tree.2018.10.005","ISSN":"01695347","issue":"2","language":"en","page":"102-111","source":"Crossref","title":"Have We Outgrown the Existing Models of Growth?","volume":"34","author":[{"family":"Marshall","given":"Dustin J."},{"family":"White","given":"Craig R."}],"issued":{"date-parts":[["2019",2]]}}},{"id":74,"uris":["http://zotero.org/users/6116610/items/3SH8GYG3"],"uri":["http://zotero.org/users/6116610/items/3SH8GYG3"],"itemData":{"id":74,"type":"article-journal","container-title":"The American Naturalist","issue":"2","page":"184–198","title":"A mechanistic approach for modelling temperature-dependent consumer-resource dynamics","volume":"166","author":[{"family":"Vasseur","given":"D A"},{"family":"McCann","given":"K S"}],"issued":{"date-parts":[["2005"]]}}}],"schema":"https://github.com/citation-style-language/schema/raw/master/csl-citation.json"} </w:instrText>
-      </w:r>
-      <w:r>
-        <w:fldChar w:fldCharType="separate"/>
-      </w:r>
-      <w:r>
-        <w:rPr>
-          <w:noProof/>
-          <w:lang w:val="en-GB"/>
-        </w:rPr>
-        <w:t>(1, 2)</w:t>
-      </w:r>
-      <w:r>
-        <w:fldChar w:fldCharType="end"/>
-      </w:r>
-      <w:r>
-        <w:rPr>
-          <w:lang w:val="en-GB"/>
-        </w:rPr>
-        <w:t xml:space="preserve">. This is </w:t>
-      </w:r>
-      <w:r>
-        <w:rPr>
-          <w:lang w:val="en-GB"/>
-        </w:rPr>
-        <w:t xml:space="preserve">problematic, </w:t>
-      </w:r>
-      <w:r>
-        <w:rPr>
-          <w:lang w:val="en-GB"/>
-        </w:rPr>
-        <w:t>because</w:t>
-      </w:r>
-      <w:r>
-        <w:rPr>
-          <w:lang w:val="en-GB"/>
-        </w:rPr>
-        <w:t xml:space="preserve"> </w:t>
-      </w:r>
-      <w:r>
-        <w:rPr>
-          <w:lang w:val="en-GB"/>
-        </w:rPr>
-        <w:t>growth, feeding and metabolism are</w:t>
-      </w:r>
-      <w:r>
-        <w:rPr>
-          <w:lang w:val="en-GB"/>
-        </w:rPr>
-        <w:t xml:space="preserve"> </w:t>
-      </w:r>
-      <w:r>
-        <w:rPr>
-          <w:lang w:val="en-GB"/>
-        </w:rPr>
-        <w:t xml:space="preserve">individual-level </w:t>
-      </w:r>
-      <w:r>
-        <w:rPr>
-          <w:lang w:val="en-GB"/>
-        </w:rPr>
-        <w:t>process</w:t>
-      </w:r>
-      <w:r>
-        <w:rPr>
-          <w:lang w:val="en-GB"/>
-        </w:rPr>
-        <w:t>es</w:t>
-      </w:r>
-      <w:r>
-        <w:rPr>
-          <w:lang w:val="en-GB"/>
-        </w:rPr>
-        <w:t xml:space="preserve">, </w:t>
-      </w:r>
-      <w:r>
-        <w:rPr>
-          <w:lang w:val="en-GB"/>
-        </w:rPr>
-        <w:t>which</w:t>
-      </w:r>
-      <w:r>
-        <w:rPr>
-          <w:lang w:val="en-GB"/>
-        </w:rPr>
-        <w:t xml:space="preserve"> </w:t>
-      </w:r>
-      <w:r>
-        <w:rPr>
-          <w:lang w:val="en-GB"/>
-        </w:rPr>
-        <w:t>are</w:t>
-      </w:r>
-      <w:r>
-        <w:rPr>
-          <w:lang w:val="en-GB"/>
-        </w:rPr>
-        <w:t xml:space="preserve"> best represented by </w:t>
-      </w:r>
-      <w:r>
-        <w:rPr>
-          <w:lang w:val="en-GB"/>
-        </w:rPr>
-        <w:t xml:space="preserve">intraspecific </w:t>
-      </w:r>
-      <w:r>
-        <w:rPr>
-          <w:lang w:val="en-GB"/>
-        </w:rPr>
-        <w:t>relationships</w:t>
-      </w:r>
-      <w:r>
-        <w:rPr>
-          <w:lang w:val="en-GB"/>
-        </w:rPr>
-        <w:t xml:space="preserve">. </w:t>
-      </w:r>
-      <w:r>
-        <w:rPr>
-          <w:lang w:val="en-GB"/>
-        </w:rPr>
-        <w:t xml:space="preserve">Yet, our understanding of these relationships </w:t>
-      </w:r>
-      <w:r>
-        <w:rPr>
-          <w:lang w:val="en-GB"/>
-        </w:rPr>
-        <w:t>w</w:t>
-      </w:r>
-      <w:r>
-        <w:rPr>
-          <w:lang w:val="en-GB"/>
-        </w:rPr>
-        <w:t xml:space="preserve">ithin species </w:t>
-      </w:r>
-      <w:r>
-        <w:rPr>
-          <w:lang w:val="en-GB"/>
-        </w:rPr>
-        <w:t>is surprisingly limited</w:t>
-      </w:r>
-      <w:r>
-        <w:rPr>
-          <w:lang w:val="en-GB"/>
-        </w:rPr>
-        <w:t>.</w:t>
-      </w:r>
+          <w:rFonts w:cstheme="minorHAnsi"/>
+          <w:bCs/>
+          <w:i/>
+          <w:iCs/>
+          <w:sz w:val="28"/>
+          <w:szCs w:val="28"/>
+          <w:lang w:val="en-GB"/>
+        </w:rPr>
+      </w:pPr>
     </w:p>
     <w:p>
       <w:pPr>
         <w:contextualSpacing/>
         <w:jc w:val="both"/>
         <w:rPr>
-          <w:lang w:val="en-GB"/>
-        </w:rPr>
-      </w:pPr>
+          <w:rFonts w:cstheme="minorHAnsi"/>
+          <w:bCs/>
+          <w:i/>
+          <w:iCs/>
+          <w:sz w:val="28"/>
+          <w:szCs w:val="28"/>
+          <w:lang w:val="en-GB"/>
+        </w:rPr>
+      </w:pPr>
+      <w:r>
+        <w:rPr>
+          <w:rFonts w:cstheme="minorHAnsi"/>
+          <w:bCs/>
+          <w:i/>
+          <w:iCs/>
+          <w:sz w:val="28"/>
+          <w:szCs w:val="28"/>
+          <w:lang w:val="en-GB"/>
+        </w:rPr>
+        <w:t xml:space="preserve">Why is this work important and timely? </w:t>
+      </w:r>
     </w:p>
     <w:p>
       <w:pPr>
@@ -877,43 +739,25 @@
         <w:rPr>
           <w:lang w:val="en-GB"/>
         </w:rPr>
-        <w:t xml:space="preserve">In this study we overcome </w:t>
-      </w:r>
-      <w:r>
-        <w:rPr>
-          <w:lang w:val="en-GB"/>
-        </w:rPr>
-        <w:t xml:space="preserve">this </w:t>
-      </w:r>
-      <w:r>
-        <w:rPr>
-          <w:lang w:val="en-GB"/>
-        </w:rPr>
-        <w:t xml:space="preserve">limitation </w:t>
-      </w:r>
-      <w:r>
-        <w:rPr>
-          <w:lang w:val="en-GB"/>
-        </w:rPr>
-        <w:t>by first</w:t>
-      </w:r>
-      <w:r>
-        <w:rPr>
-          <w:lang w:val="en-GB"/>
-        </w:rPr>
-        <w:t xml:space="preserve"> conducting a </w:t>
-      </w:r>
-      <w:r>
-        <w:rPr>
-          <w:lang w:val="en-GB"/>
-        </w:rPr>
-        <w:t xml:space="preserve">systematic </w:t>
-      </w:r>
-      <w:r>
-        <w:rPr>
-          <w:lang w:val="en-GB"/>
-        </w:rPr>
-        <w:t>literature review</w:t>
+        <w:t xml:space="preserve">The mechanistic basis </w:t>
+      </w:r>
+      <w:r>
+        <w:rPr>
+          <w:lang w:val="en-GB"/>
+        </w:rPr>
+        <w:t xml:space="preserve">and predictions from </w:t>
+      </w:r>
+      <w:r>
+        <w:rPr>
+          <w:lang w:val="en-GB"/>
+        </w:rPr>
+        <w:t xml:space="preserve">key </w:t>
+      </w:r>
+      <w:r>
+        <w:rPr>
+          <w:lang w:val="en-GB"/>
+        </w:rPr>
+        <w:t>growth models</w:t>
       </w:r>
       <w:r>
         <w:rPr>
@@ -925,19 +769,25 @@
         <w:rPr>
           <w:lang w:val="en-GB"/>
         </w:rPr>
-        <w:t xml:space="preserve">to </w:t>
-      </w:r>
-      <w:r>
-        <w:rPr>
-          <w:lang w:val="en-GB"/>
-        </w:rPr>
-        <w:t>collat</w:t>
-      </w:r>
-      <w:r>
-        <w:rPr>
-          <w:lang w:val="en-GB"/>
-        </w:rPr>
-        <w:t>e</w:t>
+        <w:t xml:space="preserve">have been </w:t>
+      </w:r>
+      <w:r>
+        <w:rPr>
+          <w:lang w:val="en-GB"/>
+        </w:rPr>
+        <w:t>question</w:t>
+      </w:r>
+      <w:r>
+        <w:rPr>
+          <w:lang w:val="en-GB"/>
+        </w:rPr>
+        <w:t>ed</w:t>
+      </w:r>
+      <w:r>
+        <w:rPr>
+          <w:lang w:val="en-GB"/>
+        </w:rPr>
+        <w:t xml:space="preserve"> recently.</w:t>
       </w:r>
       <w:r>
         <w:rPr>
@@ -949,7 +799,19 @@
         <w:rPr>
           <w:lang w:val="en-GB"/>
         </w:rPr>
-        <w:t>intraspecific</w:t>
+        <w:t>W</w:t>
+      </w:r>
+      <w:r>
+        <w:rPr>
+          <w:lang w:val="en-GB"/>
+        </w:rPr>
+        <w:t xml:space="preserve">e statistically </w:t>
+      </w:r>
+      <w:r>
+        <w:rPr>
+          <w:lang w:val="en-GB"/>
+        </w:rPr>
+        <w:t>estimate the key parameters of these models</w:t>
       </w:r>
       <w:r>
         <w:rPr>
@@ -961,13 +823,7 @@
         <w:rPr>
           <w:lang w:val="en-GB"/>
         </w:rPr>
-        <w:t xml:space="preserve">data </w:t>
-      </w:r>
-      <w:r>
-        <w:rPr>
-          <w:lang w:val="en-GB"/>
-        </w:rPr>
-        <w:t>from warming experiments that also varied body mass</w:t>
+        <w:t>by collating a new dataset</w:t>
       </w:r>
       <w:r>
         <w:rPr>
@@ -979,349 +835,37 @@
         <w:rPr>
           <w:lang w:val="en-GB"/>
         </w:rPr>
-        <w:t>(</w:t>
-      </w:r>
-      <w:r>
-        <w:rPr>
-          <w:rFonts w:eastAsiaTheme="minorEastAsia"/>
-        </w:rPr>
-        <w:t>n=3672</w:t>
-      </w:r>
-      <w:r>
-        <w:rPr>
-          <w:rFonts w:eastAsiaTheme="minorEastAsia"/>
-        </w:rPr>
-        <w:t xml:space="preserve"> </w:t>
-      </w:r>
-      <w:r>
-        <w:rPr>
-          <w:rFonts w:eastAsiaTheme="minorEastAsia"/>
-        </w:rPr>
-        <w:t>from</w:t>
-      </w:r>
-      <w:r>
-        <w:rPr>
-          <w:rFonts w:eastAsiaTheme="minorEastAsia"/>
-        </w:rPr>
-        <w:t xml:space="preserve"> </w:t>
-      </w:r>
-      <w:r>
-        <w:rPr>
-          <w:rFonts w:eastAsiaTheme="minorEastAsia"/>
-          <w:lang w:val="en-GB"/>
-        </w:rPr>
-        <w:t>55</w:t>
-      </w:r>
-      <w:r>
-        <w:rPr>
-          <w:rFonts w:eastAsiaTheme="minorEastAsia"/>
-          <w:lang w:val="en-GB"/>
-        </w:rPr>
-        <w:t xml:space="preserve"> </w:t>
-      </w:r>
-      <w:r>
-        <w:rPr>
-          <w:rFonts w:eastAsiaTheme="minorEastAsia"/>
-          <w:lang w:val="en-GB"/>
-        </w:rPr>
-        <w:t>species</w:t>
-      </w:r>
-      <w:r>
-        <w:rPr>
-          <w:rFonts w:eastAsiaTheme="minorEastAsia"/>
-          <w:lang w:val="en-GB"/>
-        </w:rPr>
-        <w:t xml:space="preserve"> of fish</w:t>
-      </w:r>
-      <w:r>
-        <w:rPr>
-          <w:rFonts w:eastAsiaTheme="minorEastAsia"/>
-          <w:lang w:val="en-GB"/>
-        </w:rPr>
-        <w:t xml:space="preserve"> </w:t>
-      </w:r>
-      <w:r>
-        <w:rPr>
-          <w:lang w:val="en-GB"/>
-        </w:rPr>
-        <w:t>in total</w:t>
-      </w:r>
-      <w:r>
-        <w:rPr>
-          <w:rFonts w:eastAsiaTheme="minorEastAsia"/>
-          <w:lang w:val="en-GB"/>
-        </w:rPr>
-        <w:t>)</w:t>
-      </w:r>
-      <w:r>
-        <w:rPr>
-          <w:lang w:val="en-GB"/>
-        </w:rPr>
-        <w:t xml:space="preserve">. </w:t>
-      </w:r>
-      <w:r>
-        <w:rPr>
-          <w:lang w:val="en-GB"/>
-        </w:rPr>
-        <w:t>Next</w:t>
-      </w:r>
-      <w:r>
-        <w:rPr>
-          <w:lang w:val="en-GB"/>
-        </w:rPr>
-        <w:t>,</w:t>
-      </w:r>
-      <w:r>
-        <w:rPr>
-          <w:lang w:val="en-GB"/>
-        </w:rPr>
-        <w:t xml:space="preserve"> we appl</w:t>
-      </w:r>
-      <w:r>
-        <w:rPr>
-          <w:lang w:val="en-GB"/>
-        </w:rPr>
-        <w:t>ied</w:t>
-      </w:r>
-      <w:r>
-        <w:rPr>
-          <w:lang w:val="en-GB"/>
-        </w:rPr>
-        <w:t xml:space="preserve"> hierarchical Bayesian models to </w:t>
-      </w:r>
-      <w:r>
-        <w:rPr>
-          <w:lang w:val="en-GB"/>
-        </w:rPr>
-        <w:t xml:space="preserve">estimate </w:t>
-      </w:r>
-      <w:r>
-        <w:rPr>
-          <w:lang w:val="en-GB"/>
-        </w:rPr>
-        <w:t xml:space="preserve">average </w:t>
-      </w:r>
-      <w:r>
-        <w:rPr>
-          <w:lang w:val="en-GB"/>
-        </w:rPr>
-        <w:t>mass and temperature dependenc</w:t>
-      </w:r>
-      <w:r>
-        <w:rPr>
-          <w:lang w:val="en-GB"/>
-        </w:rPr>
-        <w:t>ies</w:t>
-      </w:r>
-      <w:r>
-        <w:rPr>
-          <w:lang w:val="en-GB"/>
-        </w:rPr>
-        <w:t xml:space="preserve"> of </w:t>
-      </w:r>
-      <w:r>
-        <w:rPr>
-          <w:lang w:val="en-GB"/>
-        </w:rPr>
-        <w:t>consumption</w:t>
-      </w:r>
-      <w:r>
-        <w:rPr>
-          <w:lang w:val="en-GB"/>
-        </w:rPr>
-        <w:t xml:space="preserve"> and </w:t>
-      </w:r>
-      <w:r>
-        <w:rPr>
-          <w:lang w:val="en-GB"/>
-        </w:rPr>
-        <w:t>metabolic</w:t>
-      </w:r>
-      <w:r>
-        <w:rPr>
-          <w:lang w:val="en-GB"/>
-        </w:rPr>
-        <w:t xml:space="preserve"> </w:t>
-      </w:r>
-      <w:r>
-        <w:rPr>
-          <w:lang w:val="en-GB"/>
-        </w:rPr>
-        <w:t>rates</w:t>
-      </w:r>
-      <w:r>
-        <w:rPr>
-          <w:lang w:val="en-GB"/>
-        </w:rPr>
-        <w:t xml:space="preserve"> within species </w:t>
-      </w:r>
-      <w:r>
-        <w:rPr>
-          <w:lang w:val="en-GB"/>
-        </w:rPr>
-        <w:t xml:space="preserve">by accounting </w:t>
-      </w:r>
-      <w:r>
-        <w:rPr>
-          <w:lang w:val="en-GB"/>
-        </w:rPr>
-        <w:t xml:space="preserve">also </w:t>
-      </w:r>
-      <w:r>
-        <w:rPr>
-          <w:lang w:val="en-GB"/>
-        </w:rPr>
-        <w:t>for variation across species.</w:t>
-      </w:r>
-      <w:r>
-        <w:rPr>
-          <w:lang w:val="en-GB"/>
-        </w:rPr>
-        <w:t xml:space="preserve"> </w:t>
-      </w:r>
-      <w:r>
-        <w:rPr>
-          <w:lang w:val="en-GB"/>
-        </w:rPr>
-        <w:t xml:space="preserve">We then </w:t>
-      </w:r>
-      <w:r>
-        <w:rPr>
-          <w:lang w:val="en-GB"/>
-        </w:rPr>
-        <w:t>investigate</w:t>
-      </w:r>
-      <w:r>
-        <w:rPr>
-          <w:lang w:val="en-GB"/>
-        </w:rPr>
-        <w:t>d</w:t>
-      </w:r>
-      <w:r>
-        <w:rPr>
-          <w:lang w:val="en-GB"/>
-        </w:rPr>
-        <w:t xml:space="preserve"> the implications</w:t>
-      </w:r>
-      <w:r>
-        <w:rPr>
-          <w:lang w:val="en-GB"/>
-        </w:rPr>
-        <w:t xml:space="preserve"> </w:t>
-      </w:r>
-      <w:r>
-        <w:rPr>
-          <w:lang w:val="en-GB"/>
-        </w:rPr>
-        <w:t xml:space="preserve">of our estimated </w:t>
-      </w:r>
-      <w:r>
-        <w:rPr>
-          <w:lang w:val="en-GB"/>
-        </w:rPr>
-        <w:t xml:space="preserve">intra-specific </w:t>
-      </w:r>
-      <w:r>
-        <w:rPr>
-          <w:lang w:val="en-GB"/>
-        </w:rPr>
-        <w:t xml:space="preserve">scaling relationships for </w:t>
-      </w:r>
-      <w:r>
-        <w:rPr>
-          <w:lang w:val="en-GB"/>
-        </w:rPr>
-        <w:t>individual</w:t>
-      </w:r>
-      <w:r>
-        <w:rPr>
-          <w:lang w:val="en-GB"/>
-        </w:rPr>
-        <w:t xml:space="preserve"> </w:t>
-      </w:r>
-      <w:r>
-        <w:rPr>
-          <w:lang w:val="en-GB"/>
-        </w:rPr>
-        <w:t xml:space="preserve">body </w:t>
-      </w:r>
-      <w:r>
-        <w:rPr>
-          <w:lang w:val="en-GB"/>
-        </w:rPr>
-        <w:t>growth</w:t>
-      </w:r>
-      <w:r>
-        <w:rPr>
-          <w:lang w:val="en-GB"/>
-        </w:rPr>
-        <w:t xml:space="preserve"> </w:t>
-      </w:r>
-      <w:r>
-        <w:rPr>
-          <w:lang w:val="en-GB"/>
-        </w:rPr>
-        <w:t xml:space="preserve">and its variation across temperature </w:t>
-      </w:r>
-      <w:r>
-        <w:rPr>
-          <w:lang w:val="en-GB"/>
-        </w:rPr>
-        <w:t xml:space="preserve">using </w:t>
-      </w:r>
-      <w:r>
-        <w:rPr>
-          <w:lang w:val="en-GB"/>
-        </w:rPr>
-        <w:t xml:space="preserve">a common </w:t>
-      </w:r>
-      <w:r>
-        <w:rPr>
-          <w:lang w:val="en-GB"/>
-        </w:rPr>
-        <w:t xml:space="preserve">supply and demand </w:t>
-      </w:r>
-      <w:r>
-        <w:rPr>
-          <w:lang w:val="en-GB"/>
-        </w:rPr>
-        <w:t>growth model</w:t>
-      </w:r>
-      <w:r>
-        <w:rPr>
-          <w:lang w:val="en-GB"/>
-        </w:rPr>
-        <w:t xml:space="preserve">. </w:t>
-      </w:r>
-      <w:r>
-        <w:rPr>
-          <w:lang w:val="en-GB"/>
-        </w:rPr>
-        <w:t>Finally</w:t>
-      </w:r>
-      <w:r>
-        <w:rPr>
-          <w:lang w:val="en-GB"/>
-        </w:rPr>
-        <w:t>,</w:t>
-      </w:r>
-      <w:r>
-        <w:rPr>
-          <w:lang w:val="en-GB"/>
-        </w:rPr>
-        <w:t xml:space="preserve"> we compared these predictions with independent mass-specific data on optimum temperature for body growth</w:t>
-      </w:r>
-      <w:r>
-        <w:rPr>
-          <w:lang w:val="en-GB"/>
-        </w:rPr>
-        <w:t xml:space="preserve"> from controlled experiments</w:t>
-      </w:r>
-      <w:r>
-        <w:rPr>
-          <w:lang w:val="en-GB"/>
-        </w:rPr>
-        <w:t>.</w:t>
+        <w:t xml:space="preserve">and </w:t>
+      </w:r>
+      <w:r>
+        <w:rPr>
+          <w:lang w:val="en-GB"/>
+        </w:rPr>
+        <w:t xml:space="preserve">demonstrate </w:t>
+      </w:r>
+      <w:r>
+        <w:rPr>
+          <w:lang w:val="en-GB"/>
+        </w:rPr>
+        <w:t>that they predict</w:t>
+      </w:r>
+      <w:r>
+        <w:rPr>
+          <w:lang w:val="en-GB"/>
+        </w:rPr>
+        <w:t xml:space="preserve"> reduced growth of large fish</w:t>
+      </w:r>
+      <w:r>
+        <w:rPr>
+          <w:lang w:val="en-GB"/>
+        </w:rPr>
+        <w:t xml:space="preserve"> in warmer environment</w:t>
+      </w:r>
+      <w:r>
+        <w:rPr>
+          <w:lang w:val="en-GB"/>
+        </w:rPr>
+        <w:t>, which we also find in independent growth rate data.</w:t>
       </w:r>
     </w:p>
     <w:p>
@@ -1338,443 +882,30 @@
         <w:contextualSpacing/>
         <w:jc w:val="both"/>
         <w:rPr>
-          <w:lang w:val="en-GB"/>
-        </w:rPr>
-      </w:pPr>
-      <w:r>
-        <w:rPr>
-          <w:lang w:val="en-GB"/>
-        </w:rPr>
-        <w:t xml:space="preserve">Our results </w:t>
-      </w:r>
-      <w:r>
-        <w:rPr>
-          <w:lang w:val="en-GB"/>
-        </w:rPr>
-        <w:t xml:space="preserve">show </w:t>
-      </w:r>
-      <w:r>
-        <w:rPr>
-          <w:lang w:val="en-GB"/>
-        </w:rPr>
-        <w:t>that</w:t>
-      </w:r>
-      <w:r>
-        <w:rPr>
-          <w:lang w:val="en-GB"/>
-        </w:rPr>
-        <w:t>,</w:t>
-      </w:r>
-      <w:r>
-        <w:rPr>
-          <w:lang w:val="en-GB"/>
-        </w:rPr>
-        <w:t xml:space="preserve"> </w:t>
-      </w:r>
-      <w:r>
-        <w:rPr>
-          <w:lang w:val="en-GB"/>
-        </w:rPr>
-        <w:t xml:space="preserve">on average, </w:t>
-      </w:r>
-      <w:r>
-        <w:rPr>
-          <w:lang w:val="en-GB"/>
-        </w:rPr>
-        <w:t xml:space="preserve">metabolic rates increase faster with body mass </w:t>
-      </w:r>
-      <w:r>
-        <w:rPr>
-          <w:lang w:val="en-GB"/>
-        </w:rPr>
-        <w:t xml:space="preserve">within species </w:t>
-      </w:r>
-      <w:r>
-        <w:rPr>
-          <w:lang w:val="en-GB"/>
-        </w:rPr>
-        <w:t>than feeding rates</w:t>
-      </w:r>
-      <w:r>
-        <w:rPr>
-          <w:lang w:val="en-GB"/>
-        </w:rPr>
-        <w:t>,</w:t>
-      </w:r>
-      <w:r>
-        <w:rPr>
-          <w:lang w:val="en-GB"/>
-        </w:rPr>
-        <w:t xml:space="preserve"> and </w:t>
-      </w:r>
-      <w:proofErr w:type="gramStart"/>
-      <w:r>
-        <w:rPr>
-          <w:lang w:val="en-GB"/>
-        </w:rPr>
-        <w:t>that</w:t>
-      </w:r>
-      <w:r>
-        <w:rPr>
-          <w:lang w:val="en-GB"/>
-        </w:rPr>
-        <w:t xml:space="preserve"> feeding rates</w:t>
-      </w:r>
-      <w:proofErr w:type="gramEnd"/>
-      <w:r>
-        <w:rPr>
-          <w:lang w:val="en-GB"/>
-        </w:rPr>
-        <w:t xml:space="preserve"> </w:t>
-      </w:r>
-      <w:r>
-        <w:rPr>
-          <w:lang w:val="en-GB"/>
-        </w:rPr>
-        <w:t>are</w:t>
-      </w:r>
-      <w:r>
-        <w:rPr>
-          <w:lang w:val="en-GB"/>
-        </w:rPr>
-        <w:t xml:space="preserve"> </w:t>
-      </w:r>
-      <w:r>
-        <w:rPr>
-          <w:lang w:val="en-GB"/>
-        </w:rPr>
-        <w:t>unimodal</w:t>
-      </w:r>
-      <w:r>
-        <w:rPr>
-          <w:lang w:val="en-GB"/>
-        </w:rPr>
-        <w:t xml:space="preserve"> </w:t>
-      </w:r>
-      <w:r>
-        <w:rPr>
-          <w:lang w:val="en-GB"/>
-        </w:rPr>
-        <w:t>functions of</w:t>
-      </w:r>
-      <w:r>
-        <w:rPr>
-          <w:lang w:val="en-GB"/>
-        </w:rPr>
-        <w:t xml:space="preserve"> </w:t>
-      </w:r>
-      <w:r>
-        <w:rPr>
-          <w:lang w:val="en-GB"/>
-        </w:rPr>
-        <w:t>temperature</w:t>
-      </w:r>
-      <w:r>
-        <w:rPr>
-          <w:lang w:val="en-GB"/>
-        </w:rPr>
-        <w:t xml:space="preserve">. </w:t>
-      </w:r>
-      <w:r>
-        <w:rPr>
-          <w:lang w:val="en-GB"/>
-        </w:rPr>
-        <w:t>Th</w:t>
-      </w:r>
-      <w:r>
-        <w:rPr>
-          <w:lang w:val="en-GB"/>
-        </w:rPr>
-        <w:t xml:space="preserve">ese two </w:t>
-      </w:r>
-      <w:r>
-        <w:rPr>
-          <w:lang w:val="en-GB"/>
-        </w:rPr>
-        <w:t>properties of intraspecific relationships</w:t>
-      </w:r>
-      <w:r>
-        <w:rPr>
-          <w:lang w:val="en-GB"/>
-        </w:rPr>
-        <w:t xml:space="preserve"> </w:t>
-      </w:r>
-      <w:r>
-        <w:rPr>
-          <w:lang w:val="en-GB"/>
-        </w:rPr>
-        <w:t>lead</w:t>
-      </w:r>
-      <w:r>
-        <w:rPr>
-          <w:lang w:val="en-GB"/>
-        </w:rPr>
-        <w:t xml:space="preserve"> to </w:t>
-      </w:r>
-      <w:r>
-        <w:rPr>
-          <w:lang w:val="en-GB"/>
-        </w:rPr>
-        <w:t>the</w:t>
-      </w:r>
-      <w:r>
-        <w:rPr>
-          <w:lang w:val="en-GB"/>
-        </w:rPr>
-        <w:t xml:space="preserve"> prediction that </w:t>
-      </w:r>
-      <w:r>
-        <w:rPr>
-          <w:lang w:val="en-GB"/>
-        </w:rPr>
-        <w:t xml:space="preserve">the optimum temperature </w:t>
-      </w:r>
-      <w:r>
-        <w:rPr>
-          <w:lang w:val="en-GB"/>
-        </w:rPr>
-        <w:t xml:space="preserve">for </w:t>
-      </w:r>
-      <w:r>
-        <w:rPr>
-          <w:lang w:val="en-GB"/>
-        </w:rPr>
-        <w:t xml:space="preserve">body </w:t>
-      </w:r>
-      <w:r>
-        <w:rPr>
-          <w:lang w:val="en-GB"/>
-        </w:rPr>
-        <w:t xml:space="preserve">growth </w:t>
-      </w:r>
-      <w:r>
-        <w:rPr>
-          <w:lang w:val="en-GB"/>
-        </w:rPr>
-        <w:t>declines with body mass within</w:t>
-      </w:r>
-      <w:r>
-        <w:rPr>
-          <w:lang w:val="en-GB"/>
-        </w:rPr>
-        <w:t xml:space="preserve"> </w:t>
-      </w:r>
-      <w:r>
-        <w:rPr>
-          <w:lang w:val="en-GB"/>
-        </w:rPr>
-        <w:t>species.</w:t>
-      </w:r>
-      <w:r>
-        <w:rPr>
-          <w:lang w:val="en-GB"/>
-        </w:rPr>
-        <w:t xml:space="preserve"> By </w:t>
-      </w:r>
-      <w:r>
-        <w:rPr>
-          <w:lang w:val="en-GB"/>
-        </w:rPr>
-        <w:t>using</w:t>
-      </w:r>
-      <w:r>
-        <w:rPr>
-          <w:lang w:val="en-GB"/>
-        </w:rPr>
-        <w:t xml:space="preserve"> </w:t>
-      </w:r>
-      <w:r>
-        <w:rPr>
-          <w:lang w:val="en-GB"/>
-        </w:rPr>
-        <w:t>a</w:t>
-      </w:r>
-      <w:r>
-        <w:rPr>
-          <w:lang w:val="en-GB"/>
-        </w:rPr>
-        <w:t>n</w:t>
-      </w:r>
-      <w:r>
-        <w:rPr>
-          <w:lang w:val="en-GB"/>
-        </w:rPr>
-        <w:t xml:space="preserve"> independent</w:t>
-      </w:r>
-      <w:r>
-        <w:rPr>
-          <w:lang w:val="en-GB"/>
-        </w:rPr>
-        <w:t xml:space="preserve"> data set on growth </w:t>
-      </w:r>
-      <w:r>
-        <w:rPr>
-          <w:lang w:val="en-GB"/>
-        </w:rPr>
-        <w:t>o</w:t>
-      </w:r>
-      <w:r>
-        <w:rPr>
-          <w:lang w:val="en-GB"/>
-        </w:rPr>
-        <w:t>f</w:t>
-      </w:r>
-      <w:r>
-        <w:rPr>
-          <w:lang w:val="en-GB"/>
-        </w:rPr>
-        <w:t xml:space="preserve"> fishes</w:t>
-      </w:r>
-      <w:r>
-        <w:rPr>
-          <w:lang w:val="en-GB"/>
-        </w:rPr>
-        <w:t xml:space="preserve"> from </w:t>
-      </w:r>
-      <w:r>
-        <w:rPr>
-          <w:lang w:val="en-GB"/>
-        </w:rPr>
-        <w:t>warming</w:t>
-      </w:r>
-      <w:r>
-        <w:rPr>
-          <w:lang w:val="en-GB"/>
-        </w:rPr>
-        <w:t xml:space="preserve"> experiments,</w:t>
-      </w:r>
-      <w:r>
-        <w:rPr>
-          <w:lang w:val="en-GB"/>
-        </w:rPr>
-        <w:t xml:space="preserve"> using the same </w:t>
-      </w:r>
-      <w:r>
-        <w:rPr>
-          <w:lang w:val="en-GB"/>
-        </w:rPr>
-        <w:t xml:space="preserve">data systematic literature review </w:t>
-      </w:r>
-      <w:r>
-        <w:rPr>
-          <w:lang w:val="en-GB"/>
-        </w:rPr>
-        <w:t>protocol</w:t>
-      </w:r>
-      <w:r>
-        <w:rPr>
-          <w:lang w:val="en-GB"/>
-        </w:rPr>
-        <w:t xml:space="preserve">, we </w:t>
-      </w:r>
-      <w:r>
-        <w:rPr>
-          <w:lang w:val="en-GB"/>
-        </w:rPr>
-        <w:t>demonstrate</w:t>
-      </w:r>
-      <w:r>
-        <w:rPr>
-          <w:lang w:val="en-GB"/>
-        </w:rPr>
-        <w:t xml:space="preserve"> </w:t>
-      </w:r>
-      <w:r>
-        <w:rPr>
-          <w:lang w:val="en-GB"/>
-        </w:rPr>
-        <w:t xml:space="preserve">that optimum growth temperatures </w:t>
-      </w:r>
-      <w:r>
-        <w:rPr>
-          <w:lang w:val="en-GB"/>
-        </w:rPr>
-        <w:t xml:space="preserve">indeed </w:t>
-      </w:r>
-      <w:r>
-        <w:rPr>
-          <w:lang w:val="en-GB"/>
-        </w:rPr>
-        <w:t>decline</w:t>
-      </w:r>
-      <w:r>
-        <w:rPr>
-          <w:lang w:val="en-GB"/>
-        </w:rPr>
-        <w:t xml:space="preserve"> with </w:t>
-      </w:r>
-      <w:r>
-        <w:rPr>
-          <w:lang w:val="en-GB"/>
-        </w:rPr>
-        <w:t xml:space="preserve">fish </w:t>
-      </w:r>
-      <w:r>
-        <w:rPr>
-          <w:lang w:val="en-GB"/>
-        </w:rPr>
-        <w:t>body size</w:t>
-      </w:r>
-      <w:r>
-        <w:rPr>
-          <w:lang w:val="en-GB"/>
-        </w:rPr>
-        <w:t xml:space="preserve"> within species</w:t>
-      </w:r>
-      <w:r>
-        <w:rPr>
-          <w:lang w:val="en-GB"/>
-        </w:rPr>
-        <w:t xml:space="preserve">, in line with the </w:t>
-      </w:r>
-      <w:r>
-        <w:rPr>
-          <w:lang w:val="en-GB"/>
-        </w:rPr>
-        <w:t>predict</w:t>
-      </w:r>
-      <w:r>
-        <w:rPr>
-          <w:lang w:val="en-GB"/>
-        </w:rPr>
-        <w:t>ion</w:t>
-      </w:r>
-      <w:r>
-        <w:rPr>
-          <w:lang w:val="en-GB"/>
-        </w:rPr>
-        <w:t xml:space="preserve"> </w:t>
-      </w:r>
-      <w:r>
-        <w:rPr>
-          <w:lang w:val="en-GB"/>
-        </w:rPr>
-        <w:t>based on the</w:t>
-      </w:r>
-      <w:r>
-        <w:rPr>
-          <w:lang w:val="en-GB"/>
-        </w:rPr>
-        <w:t xml:space="preserve"> </w:t>
-      </w:r>
-      <w:r>
-        <w:rPr>
-          <w:lang w:val="en-GB"/>
-        </w:rPr>
-        <w:t>temperature- and size-</w:t>
-      </w:r>
-      <w:r>
-        <w:rPr>
-          <w:lang w:val="en-GB"/>
-        </w:rPr>
-        <w:t>scaling of feeding and metabolic rates.</w:t>
+          <w:rFonts w:cstheme="minorHAnsi"/>
+          <w:bCs/>
+          <w:i/>
+          <w:iCs/>
+          <w:sz w:val="28"/>
+          <w:szCs w:val="28"/>
+          <w:lang w:val="en-GB"/>
+        </w:rPr>
+      </w:pPr>
+      <w:r>
+        <w:rPr>
+          <w:rFonts w:cstheme="minorHAnsi"/>
+          <w:bCs/>
+          <w:i/>
+          <w:iCs/>
+          <w:sz w:val="28"/>
+          <w:szCs w:val="28"/>
+          <w:lang w:val="en-GB"/>
+        </w:rPr>
+        <w:t xml:space="preserve">Does your paper fall within the scope of GCB; what biological AND global change aspects does it address? </w:t>
       </w:r>
     </w:p>
     <w:p>
       <w:pPr>
-        <w:tabs>
-          <w:tab w:val="left" w:pos="3190"/>
-        </w:tabs>
         <w:contextualSpacing/>
         <w:jc w:val="both"/>
         <w:rPr>
@@ -1785,7 +916,79 @@
         <w:rPr>
           <w:lang w:val="en-GB"/>
         </w:rPr>
-        <w:tab/>
+        <w:t xml:space="preserve">Our </w:t>
+      </w:r>
+      <w:r>
+        <w:rPr>
+          <w:lang w:val="en-GB"/>
+        </w:rPr>
+        <w:t xml:space="preserve">analysis data provide fundamental insights into </w:t>
+      </w:r>
+      <w:r>
+        <w:rPr>
+          <w:lang w:val="en-GB"/>
+        </w:rPr>
+        <w:t xml:space="preserve">the size and temperature scaling of fish </w:t>
+      </w:r>
+      <w:r>
+        <w:rPr>
+          <w:lang w:val="en-GB"/>
+        </w:rPr>
+        <w:t>growth.</w:t>
+      </w:r>
+      <w:r>
+        <w:rPr>
+          <w:lang w:val="en-GB"/>
+        </w:rPr>
+        <w:t xml:space="preserve"> </w:t>
+      </w:r>
+      <w:r>
+        <w:rPr>
+          <w:lang w:val="en-GB"/>
+        </w:rPr>
+        <w:t xml:space="preserve">Together with </w:t>
+      </w:r>
+      <w:r>
+        <w:rPr>
+          <w:lang w:val="en-GB"/>
+        </w:rPr>
+        <w:t xml:space="preserve">our </w:t>
+      </w:r>
+      <w:r>
+        <w:rPr>
+          <w:lang w:val="en-GB"/>
+        </w:rPr>
+        <w:t>analysis of a mechanistic growth model</w:t>
+      </w:r>
+      <w:r>
+        <w:rPr>
+          <w:lang w:val="en-GB"/>
+        </w:rPr>
+        <w:t xml:space="preserve">, our study </w:t>
+      </w:r>
+      <w:r>
+        <w:rPr>
+          <w:lang w:val="en-GB"/>
+        </w:rPr>
+        <w:t>contribute</w:t>
+      </w:r>
+      <w:r>
+        <w:rPr>
+          <w:lang w:val="en-GB"/>
+        </w:rPr>
+        <w:t>s</w:t>
+      </w:r>
+      <w:r>
+        <w:rPr>
+          <w:lang w:val="en-GB"/>
+        </w:rPr>
+        <w:t xml:space="preserve"> to an understanding of the bioenergetic basis for the temperature-size rule and the predicted shrinking of large individuals with climate warming.</w:t>
+      </w:r>
+      <w:r>
+        <w:rPr>
+          <w:lang w:val="en-GB"/>
+        </w:rPr>
+        <w:t xml:space="preserve"> </w:t>
       </w:r>
     </w:p>
     <w:p>
@@ -1793,321 +996,15 @@
         <w:contextualSpacing/>
         <w:jc w:val="both"/>
         <w:rPr>
-          <w:lang w:val="en-GB"/>
-        </w:rPr>
-      </w:pPr>
-      <w:r>
-        <w:rPr>
-          <w:lang w:val="en-GB"/>
-        </w:rPr>
-        <w:t>This</w:t>
-      </w:r>
-      <w:r>
-        <w:rPr>
           <w:rFonts w:cstheme="minorHAnsi"/>
-          <w:lang w:val="en-GB"/>
-        </w:rPr>
-        <w:t xml:space="preserve"> </w:t>
-      </w:r>
-      <w:r>
-        <w:rPr>
-          <w:rFonts w:cstheme="minorHAnsi"/>
-          <w:lang w:val="en-GB"/>
-        </w:rPr>
-        <w:t xml:space="preserve">study </w:t>
-      </w:r>
-      <w:r>
-        <w:rPr>
-          <w:rFonts w:cstheme="minorHAnsi"/>
-          <w:lang w:val="en-GB"/>
-        </w:rPr>
-        <w:t xml:space="preserve">provides </w:t>
-      </w:r>
-      <w:r>
-        <w:rPr>
-          <w:rFonts w:cstheme="minorHAnsi"/>
-          <w:lang w:val="en-GB"/>
-        </w:rPr>
-        <w:t xml:space="preserve">fundamental </w:t>
-      </w:r>
-      <w:r>
-        <w:rPr>
-          <w:rFonts w:cstheme="minorHAnsi"/>
-          <w:lang w:val="en-GB"/>
-        </w:rPr>
-        <w:t xml:space="preserve">insights to </w:t>
-      </w:r>
-      <w:r>
-        <w:rPr>
-          <w:rFonts w:cstheme="minorHAnsi"/>
-          <w:lang w:val="en-GB"/>
-        </w:rPr>
-        <w:t xml:space="preserve">how </w:t>
-      </w:r>
-      <w:r>
-        <w:rPr>
-          <w:rFonts w:cstheme="minorHAnsi"/>
-          <w:lang w:val="en-GB"/>
-        </w:rPr>
-        <w:t xml:space="preserve">consumption, metabolism and </w:t>
-      </w:r>
-      <w:r>
-        <w:rPr>
-          <w:rFonts w:cstheme="minorHAnsi"/>
-          <w:lang w:val="en-GB"/>
-        </w:rPr>
-        <w:t xml:space="preserve">growth </w:t>
-      </w:r>
-      <w:r>
-        <w:rPr>
-          <w:rFonts w:cstheme="minorHAnsi"/>
-          <w:lang w:val="en-GB"/>
-        </w:rPr>
-        <w:t>are affected by warming</w:t>
-      </w:r>
-      <w:r>
-        <w:rPr>
-          <w:rFonts w:cstheme="minorHAnsi"/>
-          <w:lang w:val="en-GB"/>
-        </w:rPr>
-        <w:t xml:space="preserve"> that </w:t>
-      </w:r>
-      <w:r>
-        <w:rPr>
-          <w:rFonts w:cstheme="minorHAnsi"/>
-          <w:lang w:val="en-GB"/>
-        </w:rPr>
-        <w:t>are likely to</w:t>
-      </w:r>
-      <w:r>
-        <w:rPr>
-          <w:rFonts w:cstheme="minorHAnsi"/>
-          <w:lang w:val="en-GB"/>
-        </w:rPr>
-        <w:t xml:space="preserve"> </w:t>
-      </w:r>
-      <w:r>
-        <w:rPr>
-          <w:rFonts w:cstheme="minorHAnsi"/>
-          <w:lang w:val="en-GB"/>
-        </w:rPr>
-        <w:t xml:space="preserve">be of </w:t>
-      </w:r>
-      <w:r>
-        <w:rPr>
-          <w:rFonts w:cstheme="minorHAnsi"/>
-          <w:lang w:val="en-GB"/>
-        </w:rPr>
-        <w:t>interest to a broad readership</w:t>
-      </w:r>
-      <w:r>
-        <w:rPr>
-          <w:rFonts w:cstheme="minorHAnsi"/>
-          <w:lang w:val="en-GB"/>
-        </w:rPr>
-        <w:t>, as these underlie how</w:t>
-      </w:r>
-      <w:r>
-        <w:rPr>
-          <w:rFonts w:cstheme="minorHAnsi"/>
-          <w:lang w:val="en-GB"/>
-        </w:rPr>
-        <w:t xml:space="preserve"> ectotherm</w:t>
-      </w:r>
-      <w:r>
-        <w:rPr>
-          <w:rFonts w:cstheme="minorHAnsi"/>
-          <w:lang w:val="en-GB"/>
-        </w:rPr>
-        <w:t>ic</w:t>
-      </w:r>
-      <w:r>
-        <w:rPr>
-          <w:rFonts w:cstheme="minorHAnsi"/>
-          <w:lang w:val="en-GB"/>
-        </w:rPr>
-        <w:t xml:space="preserve"> organisms, biomass production and species interactions change with global warming</w:t>
-      </w:r>
-      <w:r>
-        <w:rPr>
-          <w:lang w:val="en-GB"/>
-        </w:rPr>
-        <w:t xml:space="preserve">. </w:t>
-      </w:r>
-      <w:r>
-        <w:rPr>
-          <w:lang w:val="en-GB"/>
-        </w:rPr>
-        <w:t>O</w:t>
-      </w:r>
-      <w:r>
-        <w:rPr>
-          <w:lang w:val="en-GB"/>
-        </w:rPr>
-        <w:t xml:space="preserve">ur findings </w:t>
-      </w:r>
-      <w:r>
-        <w:rPr>
-          <w:lang w:val="en-GB"/>
-        </w:rPr>
-        <w:t xml:space="preserve">contribute to </w:t>
-      </w:r>
-      <w:r>
-        <w:rPr>
-          <w:lang w:val="en-GB"/>
-        </w:rPr>
-        <w:t xml:space="preserve">an </w:t>
-      </w:r>
-      <w:r>
-        <w:rPr>
-          <w:lang w:val="en-GB"/>
-        </w:rPr>
-        <w:t>understand</w:t>
-      </w:r>
-      <w:r>
-        <w:rPr>
-          <w:lang w:val="en-GB"/>
-        </w:rPr>
-        <w:t>ing of th</w:t>
-      </w:r>
-      <w:r>
-        <w:rPr>
-          <w:lang w:val="en-GB"/>
-        </w:rPr>
-        <w:t>e</w:t>
-      </w:r>
-      <w:r>
-        <w:rPr>
-          <w:lang w:val="en-GB"/>
-        </w:rPr>
-        <w:t xml:space="preserve"> bioenergetic basis </w:t>
-      </w:r>
-      <w:r>
-        <w:rPr>
-          <w:lang w:val="en-GB"/>
-        </w:rPr>
-        <w:t xml:space="preserve">for </w:t>
-      </w:r>
-      <w:r>
-        <w:rPr>
-          <w:lang w:val="en-GB"/>
-        </w:rPr>
-        <w:t xml:space="preserve">the temperature-size </w:t>
-      </w:r>
-      <w:r>
-        <w:rPr>
-          <w:lang w:val="en-GB"/>
-        </w:rPr>
-        <w:t>rule</w:t>
-      </w:r>
-      <w:r>
-        <w:rPr>
-          <w:lang w:val="en-GB"/>
-        </w:rPr>
-        <w:t xml:space="preserve"> and the predicted shrinking of large individuals with climate warming. </w:t>
-      </w:r>
-      <w:r>
-        <w:rPr>
-          <w:lang w:val="en-GB"/>
-        </w:rPr>
-        <w:t>Considering the different scaling relationships with size and temperature within species</w:t>
-      </w:r>
-      <w:r>
-        <w:rPr>
-          <w:lang w:val="en-GB"/>
-        </w:rPr>
-        <w:t xml:space="preserve"> </w:t>
-      </w:r>
-      <w:r>
-        <w:rPr>
-          <w:lang w:val="en-GB"/>
-        </w:rPr>
-        <w:t>will also</w:t>
-      </w:r>
-      <w:r>
-        <w:rPr>
-          <w:lang w:val="en-GB"/>
-        </w:rPr>
-        <w:t xml:space="preserve"> </w:t>
-      </w:r>
-      <w:r>
-        <w:rPr>
-          <w:lang w:val="en-GB"/>
-        </w:rPr>
-        <w:t xml:space="preserve">improve </w:t>
-      </w:r>
-      <w:r>
-        <w:rPr>
-          <w:lang w:val="en-GB"/>
-        </w:rPr>
-        <w:t xml:space="preserve">the </w:t>
-      </w:r>
-      <w:r>
-        <w:rPr>
-          <w:lang w:val="en-GB"/>
-        </w:rPr>
-        <w:t xml:space="preserve">estimation of </w:t>
-      </w:r>
-      <w:r>
-        <w:rPr>
-          <w:lang w:val="en-GB"/>
-        </w:rPr>
-        <w:t>energy transfer</w:t>
-      </w:r>
-      <w:r>
-        <w:rPr>
-          <w:lang w:val="en-GB"/>
-        </w:rPr>
-        <w:t xml:space="preserve"> across trophic levels</w:t>
-      </w:r>
-      <w:r>
-        <w:rPr>
-          <w:lang w:val="en-GB"/>
-        </w:rPr>
-        <w:t xml:space="preserve"> and </w:t>
-      </w:r>
-      <w:r>
-        <w:rPr>
-          <w:lang w:val="en-GB"/>
-        </w:rPr>
-        <w:t xml:space="preserve">rates of </w:t>
-      </w:r>
-      <w:r>
-        <w:rPr>
-          <w:lang w:val="en-GB"/>
-        </w:rPr>
-        <w:t>biomass production</w:t>
-      </w:r>
-      <w:r>
-        <w:rPr>
-          <w:lang w:val="en-GB"/>
-        </w:rPr>
-        <w:t xml:space="preserve"> and hence, food production from fish</w:t>
-      </w:r>
-      <w:r>
-        <w:rPr>
-          <w:lang w:val="en-GB"/>
-        </w:rPr>
-        <w:t xml:space="preserve"> and other aquatic ectotherm</w:t>
-      </w:r>
-      <w:r>
-        <w:rPr>
-          <w:lang w:val="en-GB"/>
-        </w:rPr>
-        <w:t>s</w:t>
-      </w:r>
-      <w:r>
-        <w:rPr>
-          <w:lang w:val="en-GB"/>
-        </w:rPr>
-        <w:t>, and how these change in the warming climate</w:t>
-      </w:r>
-      <w:r>
-        <w:rPr>
-          <w:lang w:val="en-GB"/>
-        </w:rPr>
-        <w:t xml:space="preserve">. </w:t>
-      </w:r>
+          <w:bCs/>
+          <w:i/>
+          <w:iCs/>
+          <w:sz w:val="28"/>
+          <w:szCs w:val="28"/>
+          <w:lang w:val="en-GB"/>
+        </w:rPr>
+      </w:pPr>
     </w:p>
     <w:p>
       <w:pPr>
@@ -2115,274 +1012,284 @@
         <w:jc w:val="both"/>
         <w:rPr>
           <w:rFonts w:cstheme="minorHAnsi"/>
-          <w:lang w:val="en-GB"/>
-        </w:rPr>
-      </w:pPr>
+          <w:bCs/>
+          <w:i/>
+          <w:iCs/>
+          <w:sz w:val="28"/>
+          <w:szCs w:val="28"/>
+          <w:lang w:val="en-GB"/>
+        </w:rPr>
+      </w:pPr>
+      <w:r>
+        <w:rPr>
+          <w:rFonts w:cstheme="minorHAnsi"/>
+          <w:bCs/>
+          <w:i/>
+          <w:iCs/>
+          <w:sz w:val="28"/>
+          <w:szCs w:val="28"/>
+          <w:lang w:val="en-GB"/>
+        </w:rPr>
+        <w:t xml:space="preserve">What are the three most recently published papers that are relevant to this question? This information will assist the Editors in selecting reviewers. If you listed non-preferred reviewers, provide a justification for each </w:t>
+      </w:r>
     </w:p>
     <w:p>
       <w:pPr>
+        <w:rPr>
+          <w:rFonts w:eastAsia="Times New Roman"/>
+          <w:lang w:val="en-SE" w:eastAsia="en-GB"/>
+        </w:rPr>
+      </w:pPr>
+    </w:p>
+    <w:p>
+      <w:pPr>
+        <w:rPr>
+          <w:rFonts w:eastAsia="Times New Roman"/>
+          <w:lang w:val="en-SE" w:eastAsia="en-GB"/>
+        </w:rPr>
+      </w:pPr>
+      <w:r>
+        <w:rPr>
+          <w:rFonts w:eastAsia="Times New Roman"/>
+          <w:lang w:val="en-SE" w:eastAsia="en-GB"/>
+        </w:rPr>
+        <w:lastRenderedPageBreak/>
+        <w:t xml:space="preserve">Marshall, D. J., &amp; White, C. R. (2019). Have we outgrown the existing models of growth?. </w:t>
+      </w:r>
+      <w:r>
+        <w:rPr>
+          <w:rFonts w:eastAsia="Times New Roman"/>
+          <w:i/>
+          <w:iCs/>
+          <w:lang w:val="en-SE" w:eastAsia="en-GB"/>
+        </w:rPr>
+        <w:t>Trends in ecology &amp; evolution</w:t>
+      </w:r>
+      <w:r>
+        <w:rPr>
+          <w:rFonts w:eastAsia="Times New Roman"/>
+          <w:lang w:val="en-SE" w:eastAsia="en-GB"/>
+        </w:rPr>
+        <w:t xml:space="preserve">, </w:t>
+      </w:r>
+      <w:r>
+        <w:rPr>
+          <w:rFonts w:eastAsia="Times New Roman"/>
+          <w:i/>
+          <w:iCs/>
+          <w:lang w:val="en-SE" w:eastAsia="en-GB"/>
+        </w:rPr>
+        <w:t>34</w:t>
+      </w:r>
+      <w:r>
+        <w:rPr>
+          <w:rFonts w:eastAsia="Times New Roman"/>
+          <w:lang w:val="en-SE" w:eastAsia="en-GB"/>
+        </w:rPr>
+        <w:t>(2), 102-111.</w:t>
+      </w:r>
+    </w:p>
+    <w:p>
+      <w:pPr>
         <w:contextualSpacing/>
         <w:jc w:val="both"/>
         <w:rPr>
           <w:rFonts w:cstheme="minorHAnsi"/>
-          <w:lang w:val="en-GB"/>
-        </w:rPr>
-      </w:pPr>
-      <w:r>
-        <w:rPr>
-          <w:rFonts w:cstheme="minorHAnsi"/>
-          <w:lang w:val="en-GB"/>
-        </w:rPr>
-        <w:t xml:space="preserve">We are grateful for your consideration of our manuscript, and </w:t>
-      </w:r>
-      <w:r>
-        <w:rPr>
-          <w:rFonts w:cstheme="minorHAnsi"/>
-          <w:lang w:val="en-GB"/>
-        </w:rPr>
-        <w:t>we</w:t>
-      </w:r>
-      <w:r>
-        <w:rPr>
-          <w:rFonts w:cstheme="minorHAnsi"/>
-          <w:lang w:val="en-GB"/>
-        </w:rPr>
-        <w:t xml:space="preserve"> look forward to hearing from you.</w:t>
-      </w:r>
+          <w:bCs/>
+          <w:i/>
+          <w:iCs/>
+          <w:sz w:val="28"/>
+          <w:szCs w:val="28"/>
+          <w:lang w:val="en-GB"/>
+        </w:rPr>
+      </w:pPr>
     </w:p>
     <w:p>
       <w:pPr>
-        <w:contextualSpacing/>
-        <w:rPr>
-          <w:rFonts w:eastAsiaTheme="minorEastAsia" w:cstheme="minorHAnsi"/>
-          <w:noProof/>
-          <w:lang w:val="en-GB"/>
-        </w:rPr>
-      </w:pPr>
+        <w:rPr>
+          <w:rFonts w:eastAsia="Times New Roman"/>
+          <w:lang w:val="en-SE" w:eastAsia="en-GB"/>
+        </w:rPr>
+      </w:pPr>
+      <w:r>
+        <w:rPr>
+          <w:rFonts w:eastAsia="Times New Roman"/>
+          <w:lang w:val="en-SE" w:eastAsia="en-GB"/>
+        </w:rPr>
+        <w:t xml:space="preserve">Lefevre, S., McKenzie, D. J., &amp; Nilsson, G. E. (2017). Models projecting the fate of fish populations under climate change need to be based on valid physiological mechanisms. </w:t>
+      </w:r>
+      <w:r>
+        <w:rPr>
+          <w:rFonts w:eastAsia="Times New Roman"/>
+          <w:i/>
+          <w:iCs/>
+          <w:lang w:val="en-SE" w:eastAsia="en-GB"/>
+        </w:rPr>
+        <w:t>Global Change Biology</w:t>
+      </w:r>
+      <w:r>
+        <w:rPr>
+          <w:rFonts w:eastAsia="Times New Roman"/>
+          <w:lang w:val="en-SE" w:eastAsia="en-GB"/>
+        </w:rPr>
+        <w:t xml:space="preserve">, </w:t>
+      </w:r>
+      <w:r>
+        <w:rPr>
+          <w:rFonts w:eastAsia="Times New Roman"/>
+          <w:i/>
+          <w:iCs/>
+          <w:lang w:val="en-SE" w:eastAsia="en-GB"/>
+        </w:rPr>
+        <w:t>23</w:t>
+      </w:r>
+      <w:r>
+        <w:rPr>
+          <w:rFonts w:eastAsia="Times New Roman"/>
+          <w:lang w:val="en-SE" w:eastAsia="en-GB"/>
+        </w:rPr>
+        <w:t>(9), 3449-3459.</w:t>
+      </w:r>
     </w:p>
     <w:p>
       <w:pPr>
         <w:contextualSpacing/>
-        <w:rPr>
-          <w:rFonts w:eastAsiaTheme="minorEastAsia" w:cstheme="minorHAnsi"/>
-          <w:noProof/>
-          <w:lang w:val="en-GB"/>
-        </w:rPr>
-      </w:pPr>
-      <w:r>
-        <w:rPr>
-          <w:rFonts w:eastAsiaTheme="minorEastAsia" w:cstheme="minorHAnsi"/>
-          <w:noProof/>
-          <w:lang w:val="en-GB"/>
-        </w:rPr>
-        <w:t>Sincerely,</w:t>
-      </w:r>
+        <w:jc w:val="both"/>
+        <w:rPr>
+          <w:rFonts w:cstheme="minorHAnsi"/>
+          <w:bCs/>
+          <w:i/>
+          <w:iCs/>
+          <w:sz w:val="28"/>
+          <w:szCs w:val="28"/>
+          <w:lang w:val="en-GB"/>
+        </w:rPr>
+      </w:pPr>
     </w:p>
     <w:p>
       <w:pPr>
-        <w:contextualSpacing/>
-        <w:rPr>
-          <w:rFonts w:eastAsiaTheme="minorEastAsia" w:cstheme="minorHAnsi"/>
-          <w:noProof/>
-          <w:lang w:val="en-GB"/>
-        </w:rPr>
-      </w:pPr>
+        <w:rPr>
+          <w:rFonts w:eastAsia="Times New Roman"/>
+          <w:lang w:val="en-SE" w:eastAsia="en-GB"/>
+        </w:rPr>
+      </w:pPr>
+      <w:r>
+        <w:rPr>
+          <w:rFonts w:eastAsia="Times New Roman"/>
+          <w:lang w:val="en-SE" w:eastAsia="en-GB"/>
+        </w:rPr>
+        <w:t xml:space="preserve">van Denderen, D., Gislason, H., van den Heuvel, J., &amp; Andersen, K. H. (2020). Global analysis of fish growth rates shows weaker responses to temperature than metabolic predictions. </w:t>
+      </w:r>
+      <w:r>
+        <w:rPr>
+          <w:rFonts w:eastAsia="Times New Roman"/>
+          <w:i/>
+          <w:iCs/>
+          <w:lang w:val="en-SE" w:eastAsia="en-GB"/>
+        </w:rPr>
+        <w:t>Global Ecology and Biogeography</w:t>
+      </w:r>
+      <w:r>
+        <w:rPr>
+          <w:rFonts w:eastAsia="Times New Roman"/>
+          <w:lang w:val="en-SE" w:eastAsia="en-GB"/>
+        </w:rPr>
+        <w:t xml:space="preserve">, </w:t>
+      </w:r>
+      <w:r>
+        <w:rPr>
+          <w:rFonts w:eastAsia="Times New Roman"/>
+          <w:i/>
+          <w:iCs/>
+          <w:lang w:val="en-SE" w:eastAsia="en-GB"/>
+        </w:rPr>
+        <w:t>29</w:t>
+      </w:r>
+      <w:r>
+        <w:rPr>
+          <w:rFonts w:eastAsia="Times New Roman"/>
+          <w:lang w:val="en-SE" w:eastAsia="en-GB"/>
+        </w:rPr>
+        <w:t>(12), 2203-2213.</w:t>
+      </w:r>
     </w:p>
     <w:p>
       <w:pPr>
-        <w:pStyle w:val="Bibliography"/>
         <w:contextualSpacing/>
-        <w:rPr>
-          <w:rFonts w:eastAsiaTheme="minorEastAsia" w:cstheme="minorHAnsi"/>
-          <w:noProof/>
-          <w:lang w:val="en-GB"/>
-        </w:rPr>
-      </w:pPr>
-      <w:r>
-        <w:rPr>
-          <w:rFonts w:eastAsiaTheme="minorEastAsia" w:cstheme="minorHAnsi"/>
-          <w:noProof/>
-          <w:lang w:val="en-GB"/>
-        </w:rPr>
-        <w:t>Max Lindmark</w:t>
-      </w:r>
-      <w:r>
-        <w:rPr>
-          <w:rFonts w:eastAsiaTheme="minorEastAsia" w:cstheme="minorHAnsi"/>
-          <w:noProof/>
-          <w:lang w:val="en-GB"/>
-        </w:rPr>
-        <w:t>, on</w:t>
-      </w:r>
-      <w:r>
-        <w:rPr>
-          <w:rFonts w:eastAsiaTheme="minorEastAsia" w:cstheme="minorHAnsi"/>
-          <w:noProof/>
-          <w:lang w:val="en-GB"/>
-        </w:rPr>
-        <w:t xml:space="preserve"> </w:t>
-      </w:r>
-      <w:r>
-        <w:rPr>
-          <w:rFonts w:eastAsiaTheme="minorEastAsia" w:cstheme="minorHAnsi"/>
-          <w:noProof/>
-          <w:lang w:val="en-GB"/>
-        </w:rPr>
-        <w:t>behalf of all co-authors</w:t>
-      </w:r>
+        <w:jc w:val="both"/>
+        <w:rPr>
+          <w:rFonts w:cstheme="minorHAnsi"/>
+          <w:bCs/>
+          <w:i/>
+          <w:iCs/>
+          <w:sz w:val="28"/>
+          <w:szCs w:val="28"/>
+          <w:lang w:val="en-GB"/>
+        </w:rPr>
+      </w:pPr>
     </w:p>
     <w:p>
       <w:pPr>
-        <w:pStyle w:val="Bibliography"/>
-        <w:ind w:left="386" w:hanging="386"/>
         <w:contextualSpacing/>
-        <w:rPr>
-          <w:rFonts w:eastAsiaTheme="minorEastAsia" w:cstheme="minorHAnsi"/>
-          <w:noProof/>
-          <w:lang w:val="en-GB"/>
-        </w:rPr>
-      </w:pPr>
-      <w:r>
-        <w:rPr>
-          <w:rFonts w:eastAsiaTheme="minorEastAsia" w:cstheme="minorHAnsi"/>
-          <w:noProof/>
-          <w:lang w:val="en-GB"/>
-        </w:rPr>
-        <w:t>Swedish University of Agricultural Sciences, Department of Aquatic Resources, Institute of</w:t>
-      </w:r>
+        <w:jc w:val="both"/>
+        <w:rPr>
+          <w:rFonts w:cstheme="minorHAnsi"/>
+          <w:bCs/>
+          <w:i/>
+          <w:iCs/>
+          <w:sz w:val="28"/>
+          <w:szCs w:val="28"/>
+          <w:lang w:val="en-GB"/>
+        </w:rPr>
+      </w:pPr>
     </w:p>
     <w:p>
       <w:pPr>
-        <w:pStyle w:val="Bibliography"/>
-        <w:ind w:left="386" w:hanging="386"/>
         <w:contextualSpacing/>
-        <w:rPr>
-          <w:rFonts w:eastAsiaTheme="minorEastAsia" w:cstheme="minorHAnsi"/>
-          <w:noProof/>
-          <w:lang w:val="en-GB"/>
-        </w:rPr>
-      </w:pPr>
-      <w:r>
-        <w:rPr>
-          <w:rFonts w:eastAsiaTheme="minorEastAsia" w:cstheme="minorHAnsi"/>
-          <w:noProof/>
-          <w:lang w:val="en-GB"/>
-        </w:rPr>
-        <w:t xml:space="preserve">Marine Research, Turistgatan 5, Lysekil  453 30, Sweden, Tel.: +46(0)104784137, </w:t>
-      </w:r>
-      <w:r>
-        <w:rPr>
-          <w:rFonts w:eastAsiaTheme="minorEastAsia" w:cstheme="minorHAnsi"/>
+        <w:jc w:val="both"/>
+        <w:rPr>
+          <w:rFonts w:cstheme="minorHAnsi"/>
           <w:b/>
+          <w:sz w:val="28"/>
+          <w:szCs w:val="28"/>
+          <w:lang w:val="en-GB"/>
+        </w:rPr>
+      </w:pPr>
+      <w:r>
+        <w:rPr>
+          <w:rFonts w:cstheme="minorHAnsi"/>
           <w:bCs/>
-          <w:noProof/>
-          <w:lang w:val="en-GB"/>
-        </w:rPr>
-        <w:t>email</w:t>
-      </w:r>
-      <w:r>
-        <w:rPr>
-          <w:rFonts w:eastAsiaTheme="minorEastAsia" w:cstheme="minorHAnsi"/>
-          <w:noProof/>
-          <w:lang w:val="en-GB"/>
-        </w:rPr>
-        <w:t>:</w:t>
+          <w:i/>
+          <w:iCs/>
+          <w:sz w:val="28"/>
+          <w:szCs w:val="28"/>
+          <w:lang w:val="en-GB"/>
+        </w:rPr>
+        <w:t>Justification if your manuscript does not conform to author or formatting guidelines (e.g. exceeding word limit)</w:t>
       </w:r>
     </w:p>
     <w:p>
       <w:pPr>
-        <w:pStyle w:val="Bibliography"/>
-        <w:ind w:left="386" w:hanging="386"/>
         <w:contextualSpacing/>
-        <w:rPr>
-          <w:rFonts w:eastAsiaTheme="minorEastAsia" w:cstheme="minorHAnsi"/>
-          <w:noProof/>
-          <w:lang w:val="en-GB"/>
-        </w:rPr>
-      </w:pPr>
-      <w:hyperlink r:id="rId13" w:history="1">
-        <w:r>
-          <w:rPr>
-            <w:rStyle w:val="Hyperlink"/>
-            <w:rFonts w:eastAsiaTheme="minorEastAsia" w:cstheme="minorHAnsi"/>
-            <w:noProof/>
-            <w:lang w:val="en-GB"/>
-          </w:rPr>
-          <w:t>max.lindmark@slu.se</w:t>
-        </w:r>
-      </w:hyperlink>
-    </w:p>
-    <w:p>
-      <w:pPr>
-        <w:rPr>
-          <w:sz w:val="18"/>
-          <w:szCs w:val="18"/>
-          <w:lang w:val="en-GB"/>
-        </w:rPr>
-      </w:pPr>
-      <w:r>
-        <w:rPr>
-          <w:sz w:val="18"/>
-          <w:szCs w:val="18"/>
-          <w:lang w:val="en-GB"/>
-        </w:rPr>
-        <w:lastRenderedPageBreak/>
-        <w:t>1. D. J. Marshall, C. R. White, Have We Outgrown the Existing Models of Growth? Trends in Ecology &amp; Evolution 34, 102–111 (2019).</w:t>
-      </w:r>
-    </w:p>
-    <w:p>
-      <w:pPr>
-        <w:rPr>
-          <w:sz w:val="18"/>
-          <w:szCs w:val="18"/>
-        </w:rPr>
-      </w:pPr>
-      <w:r>
-        <w:rPr>
-          <w:sz w:val="18"/>
-          <w:szCs w:val="18"/>
-          <w:lang w:val="en-GB"/>
-        </w:rPr>
-        <w:t xml:space="preserve">2. D. A. </w:t>
-      </w:r>
-      <w:proofErr w:type="spellStart"/>
-      <w:r>
-        <w:rPr>
-          <w:sz w:val="18"/>
-          <w:szCs w:val="18"/>
-          <w:lang w:val="en-GB"/>
-        </w:rPr>
-        <w:t>Vasseur</w:t>
-      </w:r>
-      <w:proofErr w:type="spellEnd"/>
-      <w:r>
-        <w:rPr>
-          <w:sz w:val="18"/>
-          <w:szCs w:val="18"/>
-          <w:lang w:val="en-GB"/>
-        </w:rPr>
-        <w:t xml:space="preserve">, K. S. McCann, A mechanistic approach for modelling temperature-dependent consumer-resource dynamics. </w:t>
-      </w:r>
-      <w:r>
-        <w:rPr>
-          <w:sz w:val="18"/>
-          <w:szCs w:val="18"/>
-        </w:rPr>
-        <w:t>The American Naturalist 166, 184–198 (2005).</w:t>
-      </w:r>
-    </w:p>
-    <w:p>
-      <w:pPr>
-        <w:contextualSpacing/>
-        <w:rPr>
-          <w:rFonts w:cs="Calibri"/>
-          <w:color w:val="000000"/>
-        </w:rPr>
-      </w:pPr>
+        <w:jc w:val="both"/>
+        <w:rPr>
+          <w:rFonts w:cstheme="minorHAnsi"/>
+          <w:bCs/>
+          <w:lang w:val="en-GB"/>
+        </w:rPr>
+      </w:pPr>
+      <w:r>
+        <w:rPr>
+          <w:rFonts w:cstheme="minorHAnsi"/>
+          <w:bCs/>
+          <w:lang w:val="en-GB"/>
+        </w:rPr>
+        <w:t>NA</w:t>
+      </w:r>
     </w:p>
     <w:sectPr>
-      <w:headerReference w:type="even" r:id="rId14"/>
-      <w:headerReference w:type="first" r:id="rId15"/>
+      <w:headerReference w:type="even" r:id="rId18"/>
+      <w:headerReference w:type="first" r:id="rId19"/>
       <w:pgSz w:w="11906" w:h="16838" w:code="9"/>
       <w:pgMar w:top="1440" w:right="1440" w:bottom="1440" w:left="1440" w:header="851" w:footer="369" w:gutter="0"/>
       <w:cols w:space="708"/>
@@ -2791,6 +1698,119 @@
       </w:rPr>
     </w:lvl>
   </w:abstractNum>
+  <w:abstractNum w:abstractNumId="5" w15:restartNumberingAfterBreak="0">
+    <w:nsid w:val="6D3D7CDC"/>
+    <w:multiLevelType w:val="hybridMultilevel"/>
+    <w:tmpl w:val="AC5612EA"/>
+    <w:lvl w:ilvl="0" w:tplc="08090001">
+      <w:start w:val="1"/>
+      <w:numFmt w:val="bullet"/>
+      <w:lvlText w:val=""/>
+      <w:lvlJc w:val="left"/>
+      <w:pPr>
+        <w:ind w:left="720" w:hanging="360"/>
+      </w:pPr>
+      <w:rPr>
+        <w:rFonts w:ascii="Symbol" w:hAnsi="Symbol" w:hint="default"/>
+      </w:rPr>
+    </w:lvl>
+    <w:lvl w:ilvl="1" w:tplc="08090003" w:tentative="1">
+      <w:start w:val="1"/>
+      <w:numFmt w:val="bullet"/>
+      <w:lvlText w:val="o"/>
+      <w:lvlJc w:val="left"/>
+      <w:pPr>
+        <w:ind w:left="1440" w:hanging="360"/>
+      </w:pPr>
+      <w:rPr>
+        <w:rFonts w:ascii="Courier New" w:hAnsi="Courier New" w:cs="Courier New" w:hint="default"/>
+      </w:rPr>
+    </w:lvl>
+    <w:lvl w:ilvl="2" w:tplc="08090005" w:tentative="1">
+      <w:start w:val="1"/>
+      <w:numFmt w:val="bullet"/>
+      <w:lvlText w:val=""/>
+      <w:lvlJc w:val="left"/>
+      <w:pPr>
+        <w:ind w:left="2160" w:hanging="360"/>
+      </w:pPr>
+      <w:rPr>
+        <w:rFonts w:ascii="Wingdings" w:hAnsi="Wingdings" w:hint="default"/>
+      </w:rPr>
+    </w:lvl>
+    <w:lvl w:ilvl="3" w:tplc="08090001" w:tentative="1">
+      <w:start w:val="1"/>
+      <w:numFmt w:val="bullet"/>
+      <w:lvlText w:val=""/>
+      <w:lvlJc w:val="left"/>
+      <w:pPr>
+        <w:ind w:left="2880" w:hanging="360"/>
+      </w:pPr>
+      <w:rPr>
+        <w:rFonts w:ascii="Symbol" w:hAnsi="Symbol" w:hint="default"/>
+      </w:rPr>
+    </w:lvl>
+    <w:lvl w:ilvl="4" w:tplc="08090003" w:tentative="1">
+      <w:start w:val="1"/>
+      <w:numFmt w:val="bullet"/>
+      <w:lvlText w:val="o"/>
+      <w:lvlJc w:val="left"/>
+      <w:pPr>
+        <w:ind w:left="3600" w:hanging="360"/>
+      </w:pPr>
+      <w:rPr>
+        <w:rFonts w:ascii="Courier New" w:hAnsi="Courier New" w:cs="Courier New" w:hint="default"/>
+      </w:rPr>
+    </w:lvl>
+    <w:lvl w:ilvl="5" w:tplc="08090005" w:tentative="1">
+      <w:start w:val="1"/>
+      <w:numFmt w:val="bullet"/>
+      <w:lvlText w:val=""/>
+      <w:lvlJc w:val="left"/>
+      <w:pPr>
+        <w:ind w:left="4320" w:hanging="360"/>
+      </w:pPr>
+      <w:rPr>
+        <w:rFonts w:ascii="Wingdings" w:hAnsi="Wingdings" w:hint="default"/>
+      </w:rPr>
+    </w:lvl>
+    <w:lvl w:ilvl="6" w:tplc="08090001" w:tentative="1">
+      <w:start w:val="1"/>
+      <w:numFmt w:val="bullet"/>
+      <w:lvlText w:val=""/>
+      <w:lvlJc w:val="left"/>
+      <w:pPr>
+        <w:ind w:left="5040" w:hanging="360"/>
+      </w:pPr>
+      <w:rPr>
+        <w:rFonts w:ascii="Symbol" w:hAnsi="Symbol" w:hint="default"/>
+      </w:rPr>
+    </w:lvl>
+    <w:lvl w:ilvl="7" w:tplc="08090003" w:tentative="1">
+      <w:start w:val="1"/>
+      <w:numFmt w:val="bullet"/>
+      <w:lvlText w:val="o"/>
+      <w:lvlJc w:val="left"/>
+      <w:pPr>
+        <w:ind w:left="5760" w:hanging="360"/>
+      </w:pPr>
+      <w:rPr>
+        <w:rFonts w:ascii="Courier New" w:hAnsi="Courier New" w:cs="Courier New" w:hint="default"/>
+      </w:rPr>
+    </w:lvl>
+    <w:lvl w:ilvl="8" w:tplc="08090005" w:tentative="1">
+      <w:start w:val="1"/>
+      <w:numFmt w:val="bullet"/>
+      <w:lvlText w:val=""/>
+      <w:lvlJc w:val="left"/>
+      <w:pPr>
+        <w:ind w:left="6480" w:hanging="360"/>
+      </w:pPr>
+      <w:rPr>
+        <w:rFonts w:ascii="Wingdings" w:hAnsi="Wingdings" w:hint="default"/>
+      </w:rPr>
+    </w:lvl>
+  </w:abstractNum>
   <w:num w:numId="1">
     <w:abstractNumId w:val="2"/>
   </w:num>
@@ -2805,6 +1825,9 @@
   </w:num>
   <w:num w:numId="5">
     <w:abstractNumId w:val="4"/>
+  </w:num>
+  <w:num w:numId="6">
+    <w:abstractNumId w:val="5"/>
   </w:num>
 </w:numbering>
 </file>
@@ -2931,6 +1954,7 @@
     <w:lsdException w:name="HTML Sample" w:semiHidden="1" w:unhideWhenUsed="1"/>
     <w:lsdException w:name="HTML Typewriter" w:semiHidden="1" w:unhideWhenUsed="1"/>
     <w:lsdException w:name="HTML Variable" w:semiHidden="1" w:unhideWhenUsed="1"/>
+    <w:lsdException w:name="Normal Table" w:semiHidden="1" w:unhideWhenUsed="1"/>
     <w:lsdException w:name="annotation subject" w:semiHidden="1" w:unhideWhenUsed="1"/>
     <w:lsdException w:name="No List" w:semiHidden="1" w:unhideWhenUsed="1"/>
     <w:lsdException w:name="Outline List 1" w:semiHidden="1" w:unhideWhenUsed="1"/>
@@ -2973,8 +1997,11 @@
     <w:lsdException w:name="Table Contemporary" w:semiHidden="1" w:unhideWhenUsed="1"/>
     <w:lsdException w:name="Table Elegant" w:semiHidden="1" w:unhideWhenUsed="1"/>
     <w:lsdException w:name="Table Professional" w:semiHidden="1" w:unhideWhenUsed="1"/>
+    <w:lsdException w:name="Table Subtle 1" w:semiHidden="1" w:unhideWhenUsed="1"/>
     <w:lsdException w:name="Table Subtle 2" w:semiHidden="1" w:unhideWhenUsed="1"/>
     <w:lsdException w:name="Table Web 1" w:semiHidden="1" w:unhideWhenUsed="1"/>
+    <w:lsdException w:name="Table Web 2" w:semiHidden="1" w:unhideWhenUsed="1"/>
+    <w:lsdException w:name="Table Web 3" w:semiHidden="1" w:unhideWhenUsed="1"/>
     <w:lsdException w:name="Balloon Text" w:semiHidden="1" w:unhideWhenUsed="1"/>
     <w:lsdException w:name="Table Grid" w:uiPriority="59"/>
     <w:lsdException w:name="Table Theme" w:semiHidden="1" w:unhideWhenUsed="1"/>
@@ -3202,7 +2229,7 @@
   <w:style w:type="paragraph" w:default="1" w:styleId="Normal">
     <w:name w:val="Normal"/>
     <w:qFormat/>
-    <w:rsid w:val="00F646C8"/>
+    <w:rsid w:val="00AC2DA3"/>
     <w:pPr>
       <w:spacing w:after="0" w:line="240" w:lineRule="auto"/>
     </w:pPr>
@@ -3311,7 +2338,7 @@
     <w:uiPriority w:val="1"/>
     <w:semiHidden/>
     <w:unhideWhenUsed/>
-    <w:rsid w:val="00F646C8"/>
+    <w:rsid w:val="00AC2DA3"/>
   </w:style>
   <w:style w:type="table" w:default="1" w:styleId="TableNormal">
     <w:name w:val="Normal Table"/>
@@ -3333,7 +2360,7 @@
     <w:uiPriority w:val="99"/>
     <w:semiHidden/>
     <w:unhideWhenUsed/>
-    <w:rsid w:val="00F646C8"/>
+    <w:rsid w:val="00AC2DA3"/>
   </w:style>
   <w:style w:type="character" w:customStyle="1" w:styleId="Heading1Char">
     <w:name w:val="Heading 1 Char"/>
@@ -5417,6 +4444,18 @@
     <w:semiHidden/>
     <w:unhideWhenUsed/>
     <w:rsid w:val="00341403"/>
+    <w:rPr>
+      <w:color w:val="605E5C"/>
+      <w:shd w:val="clear" w:color="auto" w:fill="E1DFDD"/>
+    </w:rPr>
+  </w:style>
+  <w:style w:type="character" w:styleId="UnresolvedMention">
+    <w:name w:val="Unresolved Mention"/>
+    <w:basedOn w:val="DefaultParagraphFont"/>
+    <w:uiPriority w:val="99"/>
+    <w:semiHidden/>
+    <w:unhideWhenUsed/>
+    <w:rsid w:val="007A7A26"/>
     <w:rPr>
       <w:color w:val="605E5C"/>
       <w:shd w:val="clear" w:color="auto" w:fill="E1DFDD"/>
@@ -5651,15 +4690,6 @@
 </file>
 
 <file path=customXml/item1.xml><?xml version="1.0" encoding="utf-8"?>
-<?mso-contentType ?>
-<FormTemplates xmlns="http://schemas.microsoft.com/sharepoint/v3/contenttype/forms">
-  <Display>DocumentLibraryForm</Display>
-  <Edit>DocumentLibraryForm</Edit>
-  <New>DocumentLibraryForm</New>
-</FormTemplates>
-</file>
-
-<file path=customXml/item2.xml><?xml version="1.0" encoding="utf-8"?>
 <ct:contentTypeSchema xmlns:ct="http://schemas.microsoft.com/office/2006/metadata/contentType" xmlns:ma="http://schemas.microsoft.com/office/2006/metadata/properties/metaAttributes" ct:_="" ma:_="" ma:contentTypeName="Dokument" ma:contentTypeID="0x01010082F6CF5AC4B69D4CA4913C8C7806130C" ma:contentTypeVersion="0" ma:contentTypeDescription="Skapa ett nytt dokument." ma:contentTypeScope="" ma:versionID="99a8c06d041fe489a0ac81dc45f84c12">
   <xsd:schema xmlns:xsd="http://www.w3.org/2001/XMLSchema" xmlns:xs="http://www.w3.org/2001/XMLSchema" xmlns:p="http://schemas.microsoft.com/office/2006/metadata/properties" targetNamespace="http://schemas.microsoft.com/office/2006/metadata/properties" ma:root="true" ma:fieldsID="988ddc45a2a1ba233d786d3fa5db79ea">
     <xsd:element name="properties">
@@ -5773,32 +4803,33 @@
 </ct:contentTypeSchema>
 </file>
 
-<file path=customXml/item3.xml><?xml version="1.0" encoding="utf-8"?>
+<file path=customXml/item2.xml><?xml version="1.0" encoding="utf-8"?>
 <b:Sources xmlns:b="http://schemas.openxmlformats.org/officeDocument/2006/bibliography" xmlns="http://schemas.openxmlformats.org/officeDocument/2006/bibliography" SelectedStyle="\APA.XSL" StyleName="APA"/>
 </file>
 
-<file path=customXml/item4.xml><?xml version="1.0" encoding="utf-8"?>
+<file path=customXml/item3.xml><?xml version="1.0" encoding="utf-8"?>
 <tns:customPropertyEditors xmlns:tns="http://schemas.microsoft.com/office/2006/customDocumentInformationPanel">
   <tns:showOnOpen>false</tns:showOnOpen>
   <tns:defaultPropertyEditorNamespace>Standardegenskaper och egenskaper för SharePoint-bibliotek</tns:defaultPropertyEditorNamespace>
 </tns:customPropertyEditors>
 </file>
 
-<file path=customXml/item5.xml><?xml version="1.0" encoding="utf-8"?>
+<file path=customXml/item4.xml><?xml version="1.0" encoding="utf-8"?>
 <p:properties xmlns:p="http://schemas.microsoft.com/office/2006/metadata/properties" xmlns:xsi="http://www.w3.org/2001/XMLSchema-instance">
   <documentManagement/>
 </p:properties>
 </file>
 
-<file path=customXml/itemProps1.xml><?xml version="1.0" encoding="utf-8"?>
-<ds:datastoreItem xmlns:ds="http://schemas.openxmlformats.org/officeDocument/2006/customXml" ds:itemID="{26208C63-3BA0-4E10-999A-5A1631CE23E7}">
-  <ds:schemaRefs>
-    <ds:schemaRef ds:uri="http://schemas.microsoft.com/sharepoint/v3/contenttype/forms"/>
-  </ds:schemaRefs>
-</ds:datastoreItem>
+<file path=customXml/item5.xml><?xml version="1.0" encoding="utf-8"?>
+<?mso-contentType ?>
+<FormTemplates xmlns="http://schemas.microsoft.com/sharepoint/v3/contenttype/forms">
+  <Display>DocumentLibraryForm</Display>
+  <Edit>DocumentLibraryForm</Edit>
+  <New>DocumentLibraryForm</New>
+</FormTemplates>
 </file>
 
-<file path=customXml/itemProps2.xml><?xml version="1.0" encoding="utf-8"?>
+<file path=customXml/itemProps1.xml><?xml version="1.0" encoding="utf-8"?>
 <ds:datastoreItem xmlns:ds="http://schemas.openxmlformats.org/officeDocument/2006/customXml" ds:itemID="{9E139D32-C100-407F-ABC8-6BC7DACBCB79}">
   <ds:schemaRefs>
     <ds:schemaRef ds:uri="http://schemas.microsoft.com/office/2006/metadata/contentType"/>
@@ -5814,7 +4845,7 @@
 </ds:datastoreItem>
 </file>
 
-<file path=customXml/itemProps3.xml><?xml version="1.0" encoding="utf-8"?>
+<file path=customXml/itemProps2.xml><?xml version="1.0" encoding="utf-8"?>
 <ds:datastoreItem xmlns:ds="http://schemas.openxmlformats.org/officeDocument/2006/customXml" ds:itemID="{03907F85-EBB3-4AD5-9562-7884844B3277}">
   <ds:schemaRefs>
     <ds:schemaRef ds:uri="http://schemas.openxmlformats.org/officeDocument/2006/bibliography"/>
@@ -5822,7 +4853,7 @@
 </ds:datastoreItem>
 </file>
 
-<file path=customXml/itemProps4.xml><?xml version="1.0" encoding="utf-8"?>
+<file path=customXml/itemProps3.xml><?xml version="1.0" encoding="utf-8"?>
 <ds:datastoreItem xmlns:ds="http://schemas.openxmlformats.org/officeDocument/2006/customXml" ds:itemID="{6DA9EF7A-CCE7-4AF5-BA3C-73D4204EBDDA}">
   <ds:schemaRefs>
     <ds:schemaRef ds:uri="http://schemas.microsoft.com/office/2006/customDocumentInformationPanel"/>
@@ -5830,10 +4861,18 @@
 </ds:datastoreItem>
 </file>
 
-<file path=customXml/itemProps5.xml><?xml version="1.0" encoding="utf-8"?>
+<file path=customXml/itemProps4.xml><?xml version="1.0" encoding="utf-8"?>
 <ds:datastoreItem xmlns:ds="http://schemas.openxmlformats.org/officeDocument/2006/customXml" ds:itemID="{14B571DE-9FEF-443E-BFEF-8D8A10FF54E4}">
   <ds:schemaRefs>
     <ds:schemaRef ds:uri="http://schemas.microsoft.com/office/2006/metadata/properties"/>
   </ds:schemaRefs>
 </ds:datastoreItem>
+</file>
+
+<file path=customXml/itemProps5.xml><?xml version="1.0" encoding="utf-8"?>
+<ds:datastoreItem xmlns:ds="http://schemas.openxmlformats.org/officeDocument/2006/customXml" ds:itemID="{26208C63-3BA0-4E10-999A-5A1631CE23E7}">
+  <ds:schemaRefs>
+    <ds:schemaRef ds:uri="http://schemas.microsoft.com/sharepoint/v3/contenttype/forms"/>
+  </ds:schemaRefs>
+</ds:datastoreItem>
 </file>
</xml_diff>